<commit_message>
update descriptive tables doc
</commit_message>
<xml_diff>
--- a/03_generated-reports/01_Descriptives.docx
+++ b/03_generated-reports/01_Descriptives.docx
@@ -3659,7 +3659,2086 @@
       </w:tr>
     </w:tbl>
     <w:bookmarkEnd w:id="20"/>
-    <w:bookmarkStart w:id="21" w:name="one-table-per-category-by-university"/>
+    <w:bookmarkStart w:id="21" w:name="all-posts-by-category"/>
+    <w:p>
+      <w:pPr>
+        <w:pStyle w:val="Heading1"/>
+      </w:pPr>
+      <w:r>
+        <w:t xml:space="preserve">All posts, by category</w:t>
+      </w:r>
+    </w:p>
+    <w:tbl xmlns:w="http://schemas.openxmlformats.org/wordprocessingml/2006/main" xmlns:r="http://schemas.openxmlformats.org/officeDocument/2006/relationships" xmlns:w14="http://schemas.microsoft.com/office/word/2010/wordml" xmlns:wp="http://schemas.openxmlformats.org/drawingml/2006/wordprocessingDrawing" xmlns:a="http://schemas.openxmlformats.org/drawingml/2006/main" xmlns:pic="http://schemas.openxmlformats.org/drawingml/2006/picture">
+      <w:tblPr>
+        <w:tblLayout w:type="autofit"/>
+        <w:jc w:val="center"/>
+        <w:tblW w:type="pct" w:w="0"/>
+        <w:tblLook w:firstRow="1" w:lastRow="0" w:firstColumn="0" w:lastColumn="0" w:noHBand="0" w:noVBand="1"/>
+      </w:tblPr>
+      <w:tr>
+        <w:trPr>
+          <w:trHeight w:val="360" w:hRule="auto"/>
+          <w:tblHeader/>
+        </w:trPr>
+        header1
+        <w:tc>
+          <w:tcPr>
+            <w:vMerge w:val="restart"/>
+            <w:tcBorders>
+              <w:bottom w:val="single" w:sz="4" w:space="0" w:color="000000"/>
+              <w:top w:val="single" w:sz="4" w:space="0" w:color="000000"/>
+              <w:left w:val="none" w:sz="0" w:space="0" w:color="000000"/>
+              <w:right w:val="none" w:sz="0" w:space="0" w:color="000000"/>
+            </w:tcBorders>
+            <w:shd w:val="clear" w:color="auto" w:fill="FFFFFF"/>
+            <w:tcMar>
+              <w:top w:w="0" w:type="dxa"/>
+              <w:bottom w:w="0" w:type="dxa"/>
+              <w:left w:w="0" w:type="dxa"/>
+              <w:right w:w="0" w:type="dxa"/>
+            </w:tcMar>
+            <w:vAlign w:val="center"/>
+          </w:tcPr>
+          <w:p>
+            <w:pPr>
+              <w:pStyle w:val="Normal"/>
+              <w:jc w:val="center"/>
+              <w:pBdr>
+                <w:bottom w:val="none" w:sz="0" w:space="0" w:color="000000"/>
+                <w:top w:val="none" w:sz="0" w:space="0" w:color="000000"/>
+                <w:left w:val="none" w:sz="0" w:space="0" w:color="000000"/>
+                <w:right w:val="none" w:sz="0" w:space="0" w:color="000000"/>
+              </w:pBdr>
+              <w:spacing w:after="100" w:before="100" w:line="480"/>
+              <w:ind w:left="100" w:right="100" w:firstLine="0" w:firstLineChars="0"/>
+            </w:pPr>
+            <w:r xmlns:w="http://schemas.openxmlformats.org/wordprocessingml/2006/main" xmlns:wp="http://schemas.openxmlformats.org/drawingml/2006/wordprocessingDrawing" xmlns:r="http://schemas.openxmlformats.org/officeDocument/2006/relationships" xmlns:w14="http://schemas.microsoft.com/office/word/2010/wordml">
+              <w:rPr>
+                <w:rFonts w:ascii="Times New Roman" w:hAnsi="Times New Roman" w:eastAsia="Times New Roman" w:cs="Times New Roman"/>
+                <w:i w:val="false"/>
+                <w:b w:val="false"/>
+                <w:u w:val="none"/>
+                <w:sz w:val="24"/>
+                <w:szCs w:val="24"/>
+                <w:color w:val="000000"/>
+              </w:rPr>
+              <w:t xml:space="preserve">Category</w:t>
+            </w:r>
+          </w:p>
+        </w:tc>
+        <w:tc>
+          <w:tcPr>
+            <w:gridSpan w:val="2"/>
+            <w:tcBorders>
+              <w:bottom w:val="single" w:sz="4" w:space="0" w:color="000000"/>
+              <w:top w:val="single" w:sz="4" w:space="0" w:color="000000"/>
+              <w:left w:val="none" w:sz="0" w:space="0" w:color="000000"/>
+              <w:right w:val="none" w:sz="0" w:space="0" w:color="000000"/>
+            </w:tcBorders>
+            <w:shd w:val="clear" w:color="auto" w:fill="FFFFFF"/>
+            <w:tcMar>
+              <w:top w:w="0" w:type="dxa"/>
+              <w:bottom w:w="0" w:type="dxa"/>
+              <w:left w:w="0" w:type="dxa"/>
+              <w:right w:w="0" w:type="dxa"/>
+            </w:tcMar>
+            <w:vAlign w:val="center"/>
+          </w:tcPr>
+          <w:p>
+            <w:pPr>
+              <w:pStyle w:val="Normal"/>
+              <w:jc w:val="center"/>
+              <w:pBdr>
+                <w:bottom w:val="none" w:sz="0" w:space="0" w:color="000000"/>
+                <w:top w:val="none" w:sz="0" w:space="0" w:color="000000"/>
+                <w:left w:val="none" w:sz="0" w:space="0" w:color="000000"/>
+                <w:right w:val="none" w:sz="0" w:space="0" w:color="000000"/>
+              </w:pBdr>
+              <w:spacing w:after="100" w:before="100" w:line="480"/>
+              <w:ind w:left="100" w:right="100" w:firstLine="0" w:firstLineChars="0"/>
+            </w:pPr>
+            <w:r xmlns:w="http://schemas.openxmlformats.org/wordprocessingml/2006/main" xmlns:wp="http://schemas.openxmlformats.org/drawingml/2006/wordprocessingDrawing" xmlns:r="http://schemas.openxmlformats.org/officeDocument/2006/relationships" xmlns:w14="http://schemas.microsoft.com/office/word/2010/wordml">
+              <w:rPr>
+                <w:rFonts w:ascii="Times New Roman" w:hAnsi="Times New Roman" w:eastAsia="Times New Roman" w:cs="Times New Roman"/>
+                <w:i w:val="false"/>
+                <w:b w:val="false"/>
+                <w:u w:val="none"/>
+                <w:sz w:val="24"/>
+                <w:szCs w:val="24"/>
+                <w:color w:val="000000"/>
+              </w:rPr>
+              <w:t xml:space="preserve">Interactions</w:t>
+            </w:r>
+          </w:p>
+        </w:tc>
+        <w:tc>
+          <w:tcPr>
+            <w:gridSpan w:val="2"/>
+            <w:tcBorders>
+              <w:bottom w:val="single" w:sz="4" w:space="0" w:color="000000"/>
+              <w:top w:val="single" w:sz="4" w:space="0" w:color="000000"/>
+              <w:left w:val="none" w:sz="0" w:space="0" w:color="000000"/>
+              <w:right w:val="none" w:sz="0" w:space="0" w:color="000000"/>
+            </w:tcBorders>
+            <w:shd w:val="clear" w:color="auto" w:fill="FFFFFF"/>
+            <w:tcMar>
+              <w:top w:w="0" w:type="dxa"/>
+              <w:bottom w:w="0" w:type="dxa"/>
+              <w:left w:w="0" w:type="dxa"/>
+              <w:right w:w="0" w:type="dxa"/>
+            </w:tcMar>
+            <w:vAlign w:val="center"/>
+          </w:tcPr>
+          <w:p>
+            <w:pPr>
+              <w:pStyle w:val="Normal"/>
+              <w:jc w:val="center"/>
+              <w:pBdr>
+                <w:bottom w:val="none" w:sz="0" w:space="0" w:color="000000"/>
+                <w:top w:val="none" w:sz="0" w:space="0" w:color="000000"/>
+                <w:left w:val="none" w:sz="0" w:space="0" w:color="000000"/>
+                <w:right w:val="none" w:sz="0" w:space="0" w:color="000000"/>
+              </w:pBdr>
+              <w:spacing w:after="100" w:before="100" w:line="480"/>
+              <w:ind w:left="100" w:right="100" w:firstLine="0" w:firstLineChars="0"/>
+            </w:pPr>
+            <w:r xmlns:w="http://schemas.openxmlformats.org/wordprocessingml/2006/main" xmlns:wp="http://schemas.openxmlformats.org/drawingml/2006/wordprocessingDrawing" xmlns:r="http://schemas.openxmlformats.org/officeDocument/2006/relationships" xmlns:w14="http://schemas.microsoft.com/office/word/2010/wordml">
+              <w:rPr>
+                <w:rFonts w:ascii="Times New Roman" w:hAnsi="Times New Roman" w:eastAsia="Times New Roman" w:cs="Times New Roman"/>
+                <w:i w:val="false"/>
+                <w:b w:val="false"/>
+                <w:u w:val="none"/>
+                <w:sz w:val="24"/>
+                <w:szCs w:val="24"/>
+                <w:color w:val="000000"/>
+              </w:rPr>
+              <w:t xml:space="preserve">Pos Sentiment</w:t>
+            </w:r>
+          </w:p>
+        </w:tc>
+        <w:tc>
+          <w:tcPr>
+            <w:gridSpan w:val="2"/>
+            <w:tcBorders>
+              <w:bottom w:val="single" w:sz="4" w:space="0" w:color="000000"/>
+              <w:top w:val="single" w:sz="4" w:space="0" w:color="000000"/>
+              <w:left w:val="none" w:sz="0" w:space="0" w:color="000000"/>
+              <w:right w:val="none" w:sz="0" w:space="0" w:color="000000"/>
+            </w:tcBorders>
+            <w:shd w:val="clear" w:color="auto" w:fill="FFFFFF"/>
+            <w:tcMar>
+              <w:top w:w="0" w:type="dxa"/>
+              <w:bottom w:w="0" w:type="dxa"/>
+              <w:left w:w="0" w:type="dxa"/>
+              <w:right w:w="0" w:type="dxa"/>
+            </w:tcMar>
+            <w:vAlign w:val="center"/>
+          </w:tcPr>
+          <w:p>
+            <w:pPr>
+              <w:pStyle w:val="Normal"/>
+              <w:jc w:val="center"/>
+              <w:pBdr>
+                <w:bottom w:val="none" w:sz="0" w:space="0" w:color="000000"/>
+                <w:top w:val="none" w:sz="0" w:space="0" w:color="000000"/>
+                <w:left w:val="none" w:sz="0" w:space="0" w:color="000000"/>
+                <w:right w:val="none" w:sz="0" w:space="0" w:color="000000"/>
+              </w:pBdr>
+              <w:spacing w:after="100" w:before="100" w:line="480"/>
+              <w:ind w:left="100" w:right="100" w:firstLine="0" w:firstLineChars="0"/>
+            </w:pPr>
+            <w:r xmlns:w="http://schemas.openxmlformats.org/wordprocessingml/2006/main" xmlns:wp="http://schemas.openxmlformats.org/drawingml/2006/wordprocessingDrawing" xmlns:r="http://schemas.openxmlformats.org/officeDocument/2006/relationships" xmlns:w14="http://schemas.microsoft.com/office/word/2010/wordml">
+              <w:rPr>
+                <w:rFonts w:ascii="Times New Roman" w:hAnsi="Times New Roman" w:eastAsia="Times New Roman" w:cs="Times New Roman"/>
+                <w:i w:val="false"/>
+                <w:b w:val="false"/>
+                <w:u w:val="none"/>
+                <w:sz w:val="24"/>
+                <w:szCs w:val="24"/>
+                <w:color w:val="000000"/>
+              </w:rPr>
+              <w:t xml:space="preserve">Neg Sentiment</w:t>
+            </w:r>
+          </w:p>
+        </w:tc>
+      </w:tr>
+      <w:tr>
+        <w:trPr>
+          <w:trHeight w:val="360" w:hRule="auto"/>
+          <w:tblHeader/>
+        </w:trPr>
+        header2
+        <w:tc>
+          <w:tcPr>
+            <w:vMerge/>
+            <w:tcBorders>
+              <w:bottom w:val="single" w:sz="4" w:space="0" w:color="000000"/>
+              <w:top w:val="single" w:sz="4" w:space="0" w:color="000000"/>
+              <w:left w:val="none" w:sz="0" w:space="0" w:color="000000"/>
+              <w:right w:val="none" w:sz="0" w:space="0" w:color="000000"/>
+            </w:tcBorders>
+            <w:shd w:val="clear" w:color="auto" w:fill="FFFFFF"/>
+            <w:tcMar>
+              <w:top w:w="0" w:type="dxa"/>
+              <w:bottom w:w="0" w:type="dxa"/>
+              <w:left w:w="0" w:type="dxa"/>
+              <w:right w:w="0" w:type="dxa"/>
+            </w:tcMar>
+            <w:vAlign w:val="center"/>
+          </w:tcPr>
+          <w:p>
+            <w:pPr>
+              <w:pStyle w:val="Normal"/>
+              <w:jc w:val="center"/>
+              <w:pBdr>
+                <w:bottom w:val="none" w:sz="0" w:space="0" w:color="000000"/>
+                <w:top w:val="none" w:sz="0" w:space="0" w:color="000000"/>
+                <w:left w:val="none" w:sz="0" w:space="0" w:color="000000"/>
+                <w:right w:val="none" w:sz="0" w:space="0" w:color="000000"/>
+              </w:pBdr>
+              <w:spacing w:after="100" w:before="100" w:line="480"/>
+              <w:ind w:left="100" w:right="100" w:firstLine="0" w:firstLineChars="0"/>
+            </w:pPr>
+          </w:p>
+        </w:tc>
+        <w:tc>
+          <w:tcPr>
+            <w:tcBorders>
+              <w:bottom w:val="single" w:sz="4" w:space="0" w:color="000000"/>
+              <w:top w:val="single" w:sz="4" w:space="0" w:color="000000"/>
+              <w:left w:val="none" w:sz="0" w:space="0" w:color="000000"/>
+              <w:right w:val="none" w:sz="0" w:space="0" w:color="000000"/>
+            </w:tcBorders>
+            <w:shd w:val="clear" w:color="auto" w:fill="FFFFFF"/>
+            <w:tcMar>
+              <w:top w:w="0" w:type="dxa"/>
+              <w:bottom w:w="0" w:type="dxa"/>
+              <w:left w:w="0" w:type="dxa"/>
+              <w:right w:w="0" w:type="dxa"/>
+            </w:tcMar>
+            <w:vAlign w:val="center"/>
+          </w:tcPr>
+          <w:p>
+            <w:pPr>
+              <w:pStyle w:val="Normal"/>
+              <w:jc w:val="center"/>
+              <w:pBdr>
+                <w:bottom w:val="none" w:sz="0" w:space="0" w:color="000000"/>
+                <w:top w:val="none" w:sz="0" w:space="0" w:color="000000"/>
+                <w:left w:val="none" w:sz="0" w:space="0" w:color="000000"/>
+                <w:right w:val="none" w:sz="0" w:space="0" w:color="000000"/>
+              </w:pBdr>
+              <w:spacing w:after="100" w:before="100" w:line="480"/>
+              <w:ind w:left="100" w:right="100" w:firstLine="0" w:firstLineChars="0"/>
+            </w:pPr>
+            <w:r xmlns:w="http://schemas.openxmlformats.org/wordprocessingml/2006/main" xmlns:wp="http://schemas.openxmlformats.org/drawingml/2006/wordprocessingDrawing" xmlns:r="http://schemas.openxmlformats.org/officeDocument/2006/relationships" xmlns:w14="http://schemas.microsoft.com/office/word/2010/wordml">
+              <w:rPr>
+                <w:rFonts w:ascii="Times New Roman" w:hAnsi="Times New Roman" w:eastAsia="Times New Roman" w:cs="Times New Roman"/>
+                <w:i w:val="true"/>
+                <w:b w:val="false"/>
+                <w:u w:val="none"/>
+                <w:sz w:val="24"/>
+                <w:szCs w:val="24"/>
+                <w:color w:val="000000"/>
+              </w:rPr>
+              <w:t xml:space="preserve">Mean</w:t>
+            </w:r>
+          </w:p>
+        </w:tc>
+        <w:tc>
+          <w:tcPr>
+            <w:tcBorders>
+              <w:bottom w:val="single" w:sz="4" w:space="0" w:color="000000"/>
+              <w:top w:val="single" w:sz="4" w:space="0" w:color="000000"/>
+              <w:left w:val="none" w:sz="0" w:space="0" w:color="000000"/>
+              <w:right w:val="none" w:sz="0" w:space="0" w:color="000000"/>
+            </w:tcBorders>
+            <w:shd w:val="clear" w:color="auto" w:fill="FFFFFF"/>
+            <w:tcMar>
+              <w:top w:w="0" w:type="dxa"/>
+              <w:bottom w:w="0" w:type="dxa"/>
+              <w:left w:w="0" w:type="dxa"/>
+              <w:right w:w="0" w:type="dxa"/>
+            </w:tcMar>
+            <w:vAlign w:val="center"/>
+          </w:tcPr>
+          <w:p>
+            <w:pPr>
+              <w:pStyle w:val="Normal"/>
+              <w:jc w:val="center"/>
+              <w:pBdr>
+                <w:bottom w:val="none" w:sz="0" w:space="0" w:color="000000"/>
+                <w:top w:val="none" w:sz="0" w:space="0" w:color="000000"/>
+                <w:left w:val="none" w:sz="0" w:space="0" w:color="000000"/>
+                <w:right w:val="none" w:sz="0" w:space="0" w:color="000000"/>
+              </w:pBdr>
+              <w:spacing w:after="100" w:before="100" w:line="480"/>
+              <w:ind w:left="100" w:right="100" w:firstLine="0" w:firstLineChars="0"/>
+            </w:pPr>
+            <w:r xmlns:w="http://schemas.openxmlformats.org/wordprocessingml/2006/main" xmlns:wp="http://schemas.openxmlformats.org/drawingml/2006/wordprocessingDrawing" xmlns:r="http://schemas.openxmlformats.org/officeDocument/2006/relationships" xmlns:w14="http://schemas.microsoft.com/office/word/2010/wordml">
+              <w:rPr>
+                <w:rFonts w:ascii="Times New Roman" w:hAnsi="Times New Roman" w:eastAsia="Times New Roman" w:cs="Times New Roman"/>
+                <w:i w:val="true"/>
+                <w:b w:val="false"/>
+                <w:u w:val="none"/>
+                <w:sz w:val="24"/>
+                <w:szCs w:val="24"/>
+                <w:color w:val="000000"/>
+              </w:rPr>
+              <w:t xml:space="preserve">SD</w:t>
+            </w:r>
+          </w:p>
+        </w:tc>
+        <w:tc>
+          <w:tcPr>
+            <w:tcBorders>
+              <w:bottom w:val="single" w:sz="4" w:space="0" w:color="000000"/>
+              <w:top w:val="single" w:sz="4" w:space="0" w:color="000000"/>
+              <w:left w:val="none" w:sz="0" w:space="0" w:color="000000"/>
+              <w:right w:val="none" w:sz="0" w:space="0" w:color="000000"/>
+            </w:tcBorders>
+            <w:shd w:val="clear" w:color="auto" w:fill="FFFFFF"/>
+            <w:tcMar>
+              <w:top w:w="0" w:type="dxa"/>
+              <w:bottom w:w="0" w:type="dxa"/>
+              <w:left w:w="0" w:type="dxa"/>
+              <w:right w:w="0" w:type="dxa"/>
+            </w:tcMar>
+            <w:vAlign w:val="center"/>
+          </w:tcPr>
+          <w:p>
+            <w:pPr>
+              <w:pStyle w:val="Normal"/>
+              <w:jc w:val="center"/>
+              <w:pBdr>
+                <w:bottom w:val="none" w:sz="0" w:space="0" w:color="000000"/>
+                <w:top w:val="none" w:sz="0" w:space="0" w:color="000000"/>
+                <w:left w:val="none" w:sz="0" w:space="0" w:color="000000"/>
+                <w:right w:val="none" w:sz="0" w:space="0" w:color="000000"/>
+              </w:pBdr>
+              <w:spacing w:after="100" w:before="100" w:line="480"/>
+              <w:ind w:left="100" w:right="100" w:firstLine="0" w:firstLineChars="0"/>
+            </w:pPr>
+            <w:r xmlns:w="http://schemas.openxmlformats.org/wordprocessingml/2006/main" xmlns:wp="http://schemas.openxmlformats.org/drawingml/2006/wordprocessingDrawing" xmlns:r="http://schemas.openxmlformats.org/officeDocument/2006/relationships" xmlns:w14="http://schemas.microsoft.com/office/word/2010/wordml">
+              <w:rPr>
+                <w:rFonts w:ascii="Times New Roman" w:hAnsi="Times New Roman" w:eastAsia="Times New Roman" w:cs="Times New Roman"/>
+                <w:i w:val="true"/>
+                <w:b w:val="false"/>
+                <w:u w:val="none"/>
+                <w:sz w:val="24"/>
+                <w:szCs w:val="24"/>
+                <w:color w:val="000000"/>
+              </w:rPr>
+              <w:t xml:space="preserve">Mean</w:t>
+            </w:r>
+          </w:p>
+        </w:tc>
+        <w:tc>
+          <w:tcPr>
+            <w:tcBorders>
+              <w:bottom w:val="single" w:sz="4" w:space="0" w:color="000000"/>
+              <w:top w:val="single" w:sz="4" w:space="0" w:color="000000"/>
+              <w:left w:val="none" w:sz="0" w:space="0" w:color="000000"/>
+              <w:right w:val="none" w:sz="0" w:space="0" w:color="000000"/>
+            </w:tcBorders>
+            <w:shd w:val="clear" w:color="auto" w:fill="FFFFFF"/>
+            <w:tcMar>
+              <w:top w:w="0" w:type="dxa"/>
+              <w:bottom w:w="0" w:type="dxa"/>
+              <w:left w:w="0" w:type="dxa"/>
+              <w:right w:w="0" w:type="dxa"/>
+            </w:tcMar>
+            <w:vAlign w:val="center"/>
+          </w:tcPr>
+          <w:p>
+            <w:pPr>
+              <w:pStyle w:val="Normal"/>
+              <w:jc w:val="center"/>
+              <w:pBdr>
+                <w:bottom w:val="none" w:sz="0" w:space="0" w:color="000000"/>
+                <w:top w:val="none" w:sz="0" w:space="0" w:color="000000"/>
+                <w:left w:val="none" w:sz="0" w:space="0" w:color="000000"/>
+                <w:right w:val="none" w:sz="0" w:space="0" w:color="000000"/>
+              </w:pBdr>
+              <w:spacing w:after="100" w:before="100" w:line="480"/>
+              <w:ind w:left="100" w:right="100" w:firstLine="0" w:firstLineChars="0"/>
+            </w:pPr>
+            <w:r xmlns:w="http://schemas.openxmlformats.org/wordprocessingml/2006/main" xmlns:wp="http://schemas.openxmlformats.org/drawingml/2006/wordprocessingDrawing" xmlns:r="http://schemas.openxmlformats.org/officeDocument/2006/relationships" xmlns:w14="http://schemas.microsoft.com/office/word/2010/wordml">
+              <w:rPr>
+                <w:rFonts w:ascii="Times New Roman" w:hAnsi="Times New Roman" w:eastAsia="Times New Roman" w:cs="Times New Roman"/>
+                <w:i w:val="true"/>
+                <w:b w:val="false"/>
+                <w:u w:val="none"/>
+                <w:sz w:val="24"/>
+                <w:szCs w:val="24"/>
+                <w:color w:val="000000"/>
+              </w:rPr>
+              <w:t xml:space="preserve">SD</w:t>
+            </w:r>
+          </w:p>
+        </w:tc>
+        <w:tc>
+          <w:tcPr>
+            <w:tcBorders>
+              <w:bottom w:val="single" w:sz="4" w:space="0" w:color="000000"/>
+              <w:top w:val="single" w:sz="4" w:space="0" w:color="000000"/>
+              <w:left w:val="none" w:sz="0" w:space="0" w:color="000000"/>
+              <w:right w:val="none" w:sz="0" w:space="0" w:color="000000"/>
+            </w:tcBorders>
+            <w:shd w:val="clear" w:color="auto" w:fill="FFFFFF"/>
+            <w:tcMar>
+              <w:top w:w="0" w:type="dxa"/>
+              <w:bottom w:w="0" w:type="dxa"/>
+              <w:left w:w="0" w:type="dxa"/>
+              <w:right w:w="0" w:type="dxa"/>
+            </w:tcMar>
+            <w:vAlign w:val="center"/>
+          </w:tcPr>
+          <w:p>
+            <w:pPr>
+              <w:pStyle w:val="Normal"/>
+              <w:jc w:val="center"/>
+              <w:pBdr>
+                <w:bottom w:val="none" w:sz="0" w:space="0" w:color="000000"/>
+                <w:top w:val="none" w:sz="0" w:space="0" w:color="000000"/>
+                <w:left w:val="none" w:sz="0" w:space="0" w:color="000000"/>
+                <w:right w:val="none" w:sz="0" w:space="0" w:color="000000"/>
+              </w:pBdr>
+              <w:spacing w:after="100" w:before="100" w:line="480"/>
+              <w:ind w:left="100" w:right="100" w:firstLine="0" w:firstLineChars="0"/>
+            </w:pPr>
+            <w:r xmlns:w="http://schemas.openxmlformats.org/wordprocessingml/2006/main" xmlns:wp="http://schemas.openxmlformats.org/drawingml/2006/wordprocessingDrawing" xmlns:r="http://schemas.openxmlformats.org/officeDocument/2006/relationships" xmlns:w14="http://schemas.microsoft.com/office/word/2010/wordml">
+              <w:rPr>
+                <w:rFonts w:ascii="Times New Roman" w:hAnsi="Times New Roman" w:eastAsia="Times New Roman" w:cs="Times New Roman"/>
+                <w:i w:val="true"/>
+                <w:b w:val="false"/>
+                <w:u w:val="none"/>
+                <w:sz w:val="24"/>
+                <w:szCs w:val="24"/>
+                <w:color w:val="000000"/>
+              </w:rPr>
+              <w:t xml:space="preserve">Mean</w:t>
+            </w:r>
+          </w:p>
+        </w:tc>
+        <w:tc>
+          <w:tcPr>
+            <w:tcBorders>
+              <w:bottom w:val="single" w:sz="4" w:space="0" w:color="000000"/>
+              <w:top w:val="single" w:sz="4" w:space="0" w:color="000000"/>
+              <w:left w:val="none" w:sz="0" w:space="0" w:color="000000"/>
+              <w:right w:val="none" w:sz="0" w:space="0" w:color="000000"/>
+            </w:tcBorders>
+            <w:shd w:val="clear" w:color="auto" w:fill="FFFFFF"/>
+            <w:tcMar>
+              <w:top w:w="0" w:type="dxa"/>
+              <w:bottom w:w="0" w:type="dxa"/>
+              <w:left w:w="0" w:type="dxa"/>
+              <w:right w:w="0" w:type="dxa"/>
+            </w:tcMar>
+            <w:vAlign w:val="center"/>
+          </w:tcPr>
+          <w:p>
+            <w:pPr>
+              <w:pStyle w:val="Normal"/>
+              <w:jc w:val="center"/>
+              <w:pBdr>
+                <w:bottom w:val="none" w:sz="0" w:space="0" w:color="000000"/>
+                <w:top w:val="none" w:sz="0" w:space="0" w:color="000000"/>
+                <w:left w:val="none" w:sz="0" w:space="0" w:color="000000"/>
+                <w:right w:val="none" w:sz="0" w:space="0" w:color="000000"/>
+              </w:pBdr>
+              <w:spacing w:after="100" w:before="100" w:line="480"/>
+              <w:ind w:left="100" w:right="100" w:firstLine="0" w:firstLineChars="0"/>
+            </w:pPr>
+            <w:r xmlns:w="http://schemas.openxmlformats.org/wordprocessingml/2006/main" xmlns:wp="http://schemas.openxmlformats.org/drawingml/2006/wordprocessingDrawing" xmlns:r="http://schemas.openxmlformats.org/officeDocument/2006/relationships" xmlns:w14="http://schemas.microsoft.com/office/word/2010/wordml">
+              <w:rPr>
+                <w:rFonts w:ascii="Times New Roman" w:hAnsi="Times New Roman" w:eastAsia="Times New Roman" w:cs="Times New Roman"/>
+                <w:i w:val="true"/>
+                <w:b w:val="false"/>
+                <w:u w:val="none"/>
+                <w:sz w:val="24"/>
+                <w:szCs w:val="24"/>
+                <w:color w:val="000000"/>
+              </w:rPr>
+              <w:t xml:space="preserve">SD</w:t>
+            </w:r>
+          </w:p>
+        </w:tc>
+      </w:tr>
+      <w:tr>
+        <w:trPr>
+          <w:trHeight w:val="360" w:hRule="auto"/>
+        </w:trPr>
+        body1
+        <w:tc>
+          <w:tcPr>
+            <w:tcBorders>
+              <w:bottom w:val="none" w:sz="0" w:space="0" w:color="000000"/>
+              <w:top w:val="single" w:sz="4" w:space="0" w:color="000000"/>
+              <w:left w:val="none" w:sz="0" w:space="0" w:color="000000"/>
+              <w:right w:val="none" w:sz="0" w:space="0" w:color="000000"/>
+            </w:tcBorders>
+            <w:shd w:val="clear" w:color="auto" w:fill="FFFFFF"/>
+            <w:tcMar>
+              <w:top w:w="0" w:type="dxa"/>
+              <w:bottom w:w="0" w:type="dxa"/>
+              <w:left w:w="0" w:type="dxa"/>
+              <w:right w:w="0" w:type="dxa"/>
+            </w:tcMar>
+            <w:vAlign w:val="center"/>
+          </w:tcPr>
+          <w:p>
+            <w:pPr>
+              <w:pStyle w:val="Normal"/>
+              <w:jc w:val="left"/>
+              <w:pBdr>
+                <w:bottom w:val="none" w:sz="0" w:space="0" w:color="000000"/>
+                <w:top w:val="none" w:sz="0" w:space="0" w:color="000000"/>
+                <w:left w:val="none" w:sz="0" w:space="0" w:color="000000"/>
+                <w:right w:val="none" w:sz="0" w:space="0" w:color="000000"/>
+              </w:pBdr>
+              <w:spacing w:after="100" w:before="100" w:line="480"/>
+              <w:ind w:left="100" w:right="100" w:firstLine="0" w:firstLineChars="0"/>
+            </w:pPr>
+            <w:r xmlns:w="http://schemas.openxmlformats.org/wordprocessingml/2006/main" xmlns:wp="http://schemas.openxmlformats.org/drawingml/2006/wordprocessingDrawing" xmlns:r="http://schemas.openxmlformats.org/officeDocument/2006/relationships" xmlns:w14="http://schemas.microsoft.com/office/word/2010/wordml">
+              <w:rPr>
+                <w:rFonts w:ascii="Times New Roman" w:hAnsi="Times New Roman" w:eastAsia="Times New Roman" w:cs="Times New Roman"/>
+                <w:i w:val="false"/>
+                <w:b w:val="false"/>
+                <w:u w:val="none"/>
+                <w:sz w:val="24"/>
+                <w:szCs w:val="24"/>
+                <w:color w:val="000000"/>
+              </w:rPr>
+              <w:t xml:space="preserve">Marketing of Academic Programs</w:t>
+            </w:r>
+          </w:p>
+        </w:tc>
+        <w:tc>
+          <w:tcPr>
+            <w:tcBorders>
+              <w:bottom w:val="none" w:sz="0" w:space="0" w:color="000000"/>
+              <w:top w:val="single" w:sz="4" w:space="0" w:color="000000"/>
+              <w:left w:val="none" w:sz="0" w:space="0" w:color="000000"/>
+              <w:right w:val="none" w:sz="0" w:space="0" w:color="000000"/>
+            </w:tcBorders>
+            <w:shd w:val="clear" w:color="auto" w:fill="FFFFFF"/>
+            <w:tcMar>
+              <w:top w:w="0" w:type="dxa"/>
+              <w:bottom w:w="0" w:type="dxa"/>
+              <w:left w:w="0" w:type="dxa"/>
+              <w:right w:w="0" w:type="dxa"/>
+            </w:tcMar>
+            <w:vAlign w:val="center"/>
+          </w:tcPr>
+          <w:p>
+            <w:pPr>
+              <w:pStyle w:val="Normal"/>
+              <w:jc w:val="center"/>
+              <w:pBdr>
+                <w:bottom w:val="none" w:sz="0" w:space="0" w:color="000000"/>
+                <w:top w:val="none" w:sz="0" w:space="0" w:color="000000"/>
+                <w:left w:val="none" w:sz="0" w:space="0" w:color="000000"/>
+                <w:right w:val="none" w:sz="0" w:space="0" w:color="000000"/>
+              </w:pBdr>
+              <w:spacing w:after="100" w:before="100" w:line="480"/>
+              <w:ind w:left="100" w:right="100" w:firstLine="0" w:firstLineChars="0"/>
+            </w:pPr>
+            <w:r xmlns:w="http://schemas.openxmlformats.org/wordprocessingml/2006/main" xmlns:wp="http://schemas.openxmlformats.org/drawingml/2006/wordprocessingDrawing" xmlns:r="http://schemas.openxmlformats.org/officeDocument/2006/relationships" xmlns:w14="http://schemas.microsoft.com/office/word/2010/wordml">
+              <w:rPr>
+                <w:rFonts w:ascii="Times New Roman" w:hAnsi="Times New Roman" w:eastAsia="Times New Roman" w:cs="Times New Roman"/>
+                <w:i w:val="false"/>
+                <w:b w:val="false"/>
+                <w:u w:val="none"/>
+                <w:sz w:val="24"/>
+                <w:szCs w:val="24"/>
+                <w:color w:val="000000"/>
+              </w:rPr>
+              <w:t xml:space="preserve">124.71</w:t>
+            </w:r>
+          </w:p>
+        </w:tc>
+        <w:tc>
+          <w:tcPr>
+            <w:tcBorders>
+              <w:bottom w:val="none" w:sz="0" w:space="0" w:color="000000"/>
+              <w:top w:val="single" w:sz="4" w:space="0" w:color="000000"/>
+              <w:left w:val="none" w:sz="0" w:space="0" w:color="000000"/>
+              <w:right w:val="none" w:sz="0" w:space="0" w:color="000000"/>
+            </w:tcBorders>
+            <w:shd w:val="clear" w:color="auto" w:fill="FFFFFF"/>
+            <w:tcMar>
+              <w:top w:w="0" w:type="dxa"/>
+              <w:bottom w:w="0" w:type="dxa"/>
+              <w:left w:w="0" w:type="dxa"/>
+              <w:right w:w="0" w:type="dxa"/>
+            </w:tcMar>
+            <w:vAlign w:val="center"/>
+          </w:tcPr>
+          <w:p>
+            <w:pPr>
+              <w:pStyle w:val="Normal"/>
+              <w:jc w:val="center"/>
+              <w:pBdr>
+                <w:bottom w:val="none" w:sz="0" w:space="0" w:color="000000"/>
+                <w:top w:val="none" w:sz="0" w:space="0" w:color="000000"/>
+                <w:left w:val="none" w:sz="0" w:space="0" w:color="000000"/>
+                <w:right w:val="none" w:sz="0" w:space="0" w:color="000000"/>
+              </w:pBdr>
+              <w:spacing w:after="100" w:before="100" w:line="480"/>
+              <w:ind w:left="100" w:right="100" w:firstLine="0" w:firstLineChars="0"/>
+            </w:pPr>
+            <w:r xmlns:w="http://schemas.openxmlformats.org/wordprocessingml/2006/main" xmlns:wp="http://schemas.openxmlformats.org/drawingml/2006/wordprocessingDrawing" xmlns:r="http://schemas.openxmlformats.org/officeDocument/2006/relationships" xmlns:w14="http://schemas.microsoft.com/office/word/2010/wordml">
+              <w:rPr>
+                <w:rFonts w:ascii="Times New Roman" w:hAnsi="Times New Roman" w:eastAsia="Times New Roman" w:cs="Times New Roman"/>
+                <w:i w:val="false"/>
+                <w:b w:val="false"/>
+                <w:u w:val="none"/>
+                <w:sz w:val="24"/>
+                <w:szCs w:val="24"/>
+                <w:color w:val="000000"/>
+              </w:rPr>
+              <w:t xml:space="preserve">225.28</w:t>
+            </w:r>
+          </w:p>
+        </w:tc>
+        <w:tc>
+          <w:tcPr>
+            <w:tcBorders>
+              <w:bottom w:val="none" w:sz="0" w:space="0" w:color="000000"/>
+              <w:top w:val="single" w:sz="4" w:space="0" w:color="000000"/>
+              <w:left w:val="none" w:sz="0" w:space="0" w:color="000000"/>
+              <w:right w:val="none" w:sz="0" w:space="0" w:color="000000"/>
+            </w:tcBorders>
+            <w:shd w:val="clear" w:color="auto" w:fill="FFFFFF"/>
+            <w:tcMar>
+              <w:top w:w="0" w:type="dxa"/>
+              <w:bottom w:w="0" w:type="dxa"/>
+              <w:left w:w="0" w:type="dxa"/>
+              <w:right w:w="0" w:type="dxa"/>
+            </w:tcMar>
+            <w:vAlign w:val="center"/>
+          </w:tcPr>
+          <w:p>
+            <w:pPr>
+              <w:pStyle w:val="Normal"/>
+              <w:jc w:val="center"/>
+              <w:pBdr>
+                <w:bottom w:val="none" w:sz="0" w:space="0" w:color="000000"/>
+                <w:top w:val="none" w:sz="0" w:space="0" w:color="000000"/>
+                <w:left w:val="none" w:sz="0" w:space="0" w:color="000000"/>
+                <w:right w:val="none" w:sz="0" w:space="0" w:color="000000"/>
+              </w:pBdr>
+              <w:spacing w:after="100" w:before="100" w:line="480"/>
+              <w:ind w:left="100" w:right="100" w:firstLine="0" w:firstLineChars="0"/>
+            </w:pPr>
+            <w:r xmlns:w="http://schemas.openxmlformats.org/wordprocessingml/2006/main" xmlns:wp="http://schemas.openxmlformats.org/drawingml/2006/wordprocessingDrawing" xmlns:r="http://schemas.openxmlformats.org/officeDocument/2006/relationships" xmlns:w14="http://schemas.microsoft.com/office/word/2010/wordml">
+              <w:rPr>
+                <w:rFonts w:ascii="Times New Roman" w:hAnsi="Times New Roman" w:eastAsia="Times New Roman" w:cs="Times New Roman"/>
+                <w:i w:val="false"/>
+                <w:b w:val="false"/>
+                <w:u w:val="none"/>
+                <w:sz w:val="24"/>
+                <w:szCs w:val="24"/>
+                <w:color w:val="000000"/>
+              </w:rPr>
+              <w:t xml:space="preserve">105.18</w:t>
+            </w:r>
+          </w:p>
+        </w:tc>
+        <w:tc>
+          <w:tcPr>
+            <w:tcBorders>
+              <w:bottom w:val="none" w:sz="0" w:space="0" w:color="000000"/>
+              <w:top w:val="single" w:sz="4" w:space="0" w:color="000000"/>
+              <w:left w:val="none" w:sz="0" w:space="0" w:color="000000"/>
+              <w:right w:val="none" w:sz="0" w:space="0" w:color="000000"/>
+            </w:tcBorders>
+            <w:shd w:val="clear" w:color="auto" w:fill="FFFFFF"/>
+            <w:tcMar>
+              <w:top w:w="0" w:type="dxa"/>
+              <w:bottom w:w="0" w:type="dxa"/>
+              <w:left w:w="0" w:type="dxa"/>
+              <w:right w:w="0" w:type="dxa"/>
+            </w:tcMar>
+            <w:vAlign w:val="center"/>
+          </w:tcPr>
+          <w:p>
+            <w:pPr>
+              <w:pStyle w:val="Normal"/>
+              <w:jc w:val="center"/>
+              <w:pBdr>
+                <w:bottom w:val="none" w:sz="0" w:space="0" w:color="000000"/>
+                <w:top w:val="none" w:sz="0" w:space="0" w:color="000000"/>
+                <w:left w:val="none" w:sz="0" w:space="0" w:color="000000"/>
+                <w:right w:val="none" w:sz="0" w:space="0" w:color="000000"/>
+              </w:pBdr>
+              <w:spacing w:after="100" w:before="100" w:line="480"/>
+              <w:ind w:left="100" w:right="100" w:firstLine="0" w:firstLineChars="0"/>
+            </w:pPr>
+            <w:r xmlns:w="http://schemas.openxmlformats.org/wordprocessingml/2006/main" xmlns:wp="http://schemas.openxmlformats.org/drawingml/2006/wordprocessingDrawing" xmlns:r="http://schemas.openxmlformats.org/officeDocument/2006/relationships" xmlns:w14="http://schemas.microsoft.com/office/word/2010/wordml">
+              <w:rPr>
+                <w:rFonts w:ascii="Times New Roman" w:hAnsi="Times New Roman" w:eastAsia="Times New Roman" w:cs="Times New Roman"/>
+                <w:i w:val="false"/>
+                <w:b w:val="false"/>
+                <w:u w:val="none"/>
+                <w:sz w:val="24"/>
+                <w:szCs w:val="24"/>
+                <w:color w:val="000000"/>
+              </w:rPr>
+              <w:t xml:space="preserve">192.78</w:t>
+            </w:r>
+          </w:p>
+        </w:tc>
+        <w:tc>
+          <w:tcPr>
+            <w:tcBorders>
+              <w:bottom w:val="none" w:sz="0" w:space="0" w:color="000000"/>
+              <w:top w:val="single" w:sz="4" w:space="0" w:color="000000"/>
+              <w:left w:val="none" w:sz="0" w:space="0" w:color="000000"/>
+              <w:right w:val="none" w:sz="0" w:space="0" w:color="000000"/>
+            </w:tcBorders>
+            <w:shd w:val="clear" w:color="auto" w:fill="FFFFFF"/>
+            <w:tcMar>
+              <w:top w:w="0" w:type="dxa"/>
+              <w:bottom w:w="0" w:type="dxa"/>
+              <w:left w:w="0" w:type="dxa"/>
+              <w:right w:w="0" w:type="dxa"/>
+            </w:tcMar>
+            <w:vAlign w:val="center"/>
+          </w:tcPr>
+          <w:p>
+            <w:pPr>
+              <w:pStyle w:val="Normal"/>
+              <w:jc w:val="center"/>
+              <w:pBdr>
+                <w:bottom w:val="none" w:sz="0" w:space="0" w:color="000000"/>
+                <w:top w:val="none" w:sz="0" w:space="0" w:color="000000"/>
+                <w:left w:val="none" w:sz="0" w:space="0" w:color="000000"/>
+                <w:right w:val="none" w:sz="0" w:space="0" w:color="000000"/>
+              </w:pBdr>
+              <w:spacing w:after="100" w:before="100" w:line="480"/>
+              <w:ind w:left="100" w:right="100" w:firstLine="0" w:firstLineChars="0"/>
+            </w:pPr>
+            <w:r xmlns:w="http://schemas.openxmlformats.org/wordprocessingml/2006/main" xmlns:wp="http://schemas.openxmlformats.org/drawingml/2006/wordprocessingDrawing" xmlns:r="http://schemas.openxmlformats.org/officeDocument/2006/relationships" xmlns:w14="http://schemas.microsoft.com/office/word/2010/wordml">
+              <w:rPr>
+                <w:rFonts w:ascii="Times New Roman" w:hAnsi="Times New Roman" w:eastAsia="Times New Roman" w:cs="Times New Roman"/>
+                <w:i w:val="false"/>
+                <w:b w:val="false"/>
+                <w:u w:val="none"/>
+                <w:sz w:val="24"/>
+                <w:szCs w:val="24"/>
+                <w:color w:val="000000"/>
+              </w:rPr>
+              <w:t xml:space="preserve">1.69</w:t>
+            </w:r>
+          </w:p>
+        </w:tc>
+        <w:tc>
+          <w:tcPr>
+            <w:tcBorders>
+              <w:bottom w:val="none" w:sz="0" w:space="0" w:color="000000"/>
+              <w:top w:val="single" w:sz="4" w:space="0" w:color="000000"/>
+              <w:left w:val="none" w:sz="0" w:space="0" w:color="000000"/>
+              <w:right w:val="none" w:sz="0" w:space="0" w:color="000000"/>
+            </w:tcBorders>
+            <w:shd w:val="clear" w:color="auto" w:fill="FFFFFF"/>
+            <w:tcMar>
+              <w:top w:w="0" w:type="dxa"/>
+              <w:bottom w:w="0" w:type="dxa"/>
+              <w:left w:w="0" w:type="dxa"/>
+              <w:right w:w="0" w:type="dxa"/>
+            </w:tcMar>
+            <w:vAlign w:val="center"/>
+          </w:tcPr>
+          <w:p>
+            <w:pPr>
+              <w:pStyle w:val="Normal"/>
+              <w:jc w:val="center"/>
+              <w:pBdr>
+                <w:bottom w:val="none" w:sz="0" w:space="0" w:color="000000"/>
+                <w:top w:val="none" w:sz="0" w:space="0" w:color="000000"/>
+                <w:left w:val="none" w:sz="0" w:space="0" w:color="000000"/>
+                <w:right w:val="none" w:sz="0" w:space="0" w:color="000000"/>
+              </w:pBdr>
+              <w:spacing w:after="100" w:before="100" w:line="480"/>
+              <w:ind w:left="100" w:right="100" w:firstLine="0" w:firstLineChars="0"/>
+            </w:pPr>
+            <w:r xmlns:w="http://schemas.openxmlformats.org/wordprocessingml/2006/main" xmlns:wp="http://schemas.openxmlformats.org/drawingml/2006/wordprocessingDrawing" xmlns:r="http://schemas.openxmlformats.org/officeDocument/2006/relationships" xmlns:w14="http://schemas.microsoft.com/office/word/2010/wordml">
+              <w:rPr>
+                <w:rFonts w:ascii="Times New Roman" w:hAnsi="Times New Roman" w:eastAsia="Times New Roman" w:cs="Times New Roman"/>
+                <w:i w:val="false"/>
+                <w:b w:val="false"/>
+                <w:u w:val="none"/>
+                <w:sz w:val="24"/>
+                <w:szCs w:val="24"/>
+                <w:color w:val="000000"/>
+              </w:rPr>
+              <w:t xml:space="preserve">13.45</w:t>
+            </w:r>
+          </w:p>
+        </w:tc>
+      </w:tr>
+      <w:tr>
+        <w:trPr>
+          <w:trHeight w:val="360" w:hRule="auto"/>
+        </w:trPr>
+        body2
+        <w:tc>
+          <w:tcPr>
+            <w:tcBorders>
+              <w:bottom w:val="none" w:sz="0" w:space="0" w:color="000000"/>
+              <w:top w:val="none" w:sz="0" w:space="0" w:color="000000"/>
+              <w:left w:val="none" w:sz="0" w:space="0" w:color="000000"/>
+              <w:right w:val="none" w:sz="0" w:space="0" w:color="000000"/>
+            </w:tcBorders>
+            <w:shd w:val="clear" w:color="auto" w:fill="FFFFFF"/>
+            <w:tcMar>
+              <w:top w:w="0" w:type="dxa"/>
+              <w:bottom w:w="0" w:type="dxa"/>
+              <w:left w:w="0" w:type="dxa"/>
+              <w:right w:w="0" w:type="dxa"/>
+            </w:tcMar>
+            <w:vAlign w:val="center"/>
+          </w:tcPr>
+          <w:p>
+            <w:pPr>
+              <w:pStyle w:val="Normal"/>
+              <w:jc w:val="left"/>
+              <w:pBdr>
+                <w:bottom w:val="none" w:sz="0" w:space="0" w:color="000000"/>
+                <w:top w:val="none" w:sz="0" w:space="0" w:color="000000"/>
+                <w:left w:val="none" w:sz="0" w:space="0" w:color="000000"/>
+                <w:right w:val="none" w:sz="0" w:space="0" w:color="000000"/>
+              </w:pBdr>
+              <w:spacing w:after="100" w:before="100" w:line="480"/>
+              <w:ind w:left="100" w:right="100" w:firstLine="0" w:firstLineChars="0"/>
+            </w:pPr>
+            <w:r xmlns:w="http://schemas.openxmlformats.org/wordprocessingml/2006/main" xmlns:wp="http://schemas.openxmlformats.org/drawingml/2006/wordprocessingDrawing" xmlns:r="http://schemas.openxmlformats.org/officeDocument/2006/relationships" xmlns:w14="http://schemas.microsoft.com/office/word/2010/wordml">
+              <w:rPr>
+                <w:rFonts w:ascii="Times New Roman" w:hAnsi="Times New Roman" w:eastAsia="Times New Roman" w:cs="Times New Roman"/>
+                <w:i w:val="false"/>
+                <w:b w:val="false"/>
+                <w:u w:val="none"/>
+                <w:sz w:val="24"/>
+                <w:szCs w:val="24"/>
+                <w:color w:val="000000"/>
+              </w:rPr>
+              <w:t xml:space="preserve">Community Support</w:t>
+            </w:r>
+          </w:p>
+        </w:tc>
+        <w:tc>
+          <w:tcPr>
+            <w:tcBorders>
+              <w:bottom w:val="none" w:sz="0" w:space="0" w:color="000000"/>
+              <w:top w:val="none" w:sz="0" w:space="0" w:color="000000"/>
+              <w:left w:val="none" w:sz="0" w:space="0" w:color="000000"/>
+              <w:right w:val="none" w:sz="0" w:space="0" w:color="000000"/>
+            </w:tcBorders>
+            <w:shd w:val="clear" w:color="auto" w:fill="FFFFFF"/>
+            <w:tcMar>
+              <w:top w:w="0" w:type="dxa"/>
+              <w:bottom w:w="0" w:type="dxa"/>
+              <w:left w:w="0" w:type="dxa"/>
+              <w:right w:w="0" w:type="dxa"/>
+            </w:tcMar>
+            <w:vAlign w:val="center"/>
+          </w:tcPr>
+          <w:p>
+            <w:pPr>
+              <w:pStyle w:val="Normal"/>
+              <w:jc w:val="center"/>
+              <w:pBdr>
+                <w:bottom w:val="none" w:sz="0" w:space="0" w:color="000000"/>
+                <w:top w:val="none" w:sz="0" w:space="0" w:color="000000"/>
+                <w:left w:val="none" w:sz="0" w:space="0" w:color="000000"/>
+                <w:right w:val="none" w:sz="0" w:space="0" w:color="000000"/>
+              </w:pBdr>
+              <w:spacing w:after="100" w:before="100" w:line="480"/>
+              <w:ind w:left="100" w:right="100" w:firstLine="0" w:firstLineChars="0"/>
+            </w:pPr>
+            <w:r xmlns:w="http://schemas.openxmlformats.org/wordprocessingml/2006/main" xmlns:wp="http://schemas.openxmlformats.org/drawingml/2006/wordprocessingDrawing" xmlns:r="http://schemas.openxmlformats.org/officeDocument/2006/relationships" xmlns:w14="http://schemas.microsoft.com/office/word/2010/wordml">
+              <w:rPr>
+                <w:rFonts w:ascii="Times New Roman" w:hAnsi="Times New Roman" w:eastAsia="Times New Roman" w:cs="Times New Roman"/>
+                <w:i w:val="false"/>
+                <w:b w:val="false"/>
+                <w:u w:val="none"/>
+                <w:sz w:val="24"/>
+                <w:szCs w:val="24"/>
+                <w:color w:val="000000"/>
+              </w:rPr>
+              <w:t xml:space="preserve">263.35</w:t>
+            </w:r>
+          </w:p>
+        </w:tc>
+        <w:tc>
+          <w:tcPr>
+            <w:tcBorders>
+              <w:bottom w:val="none" w:sz="0" w:space="0" w:color="000000"/>
+              <w:top w:val="none" w:sz="0" w:space="0" w:color="000000"/>
+              <w:left w:val="none" w:sz="0" w:space="0" w:color="000000"/>
+              <w:right w:val="none" w:sz="0" w:space="0" w:color="000000"/>
+            </w:tcBorders>
+            <w:shd w:val="clear" w:color="auto" w:fill="FFFFFF"/>
+            <w:tcMar>
+              <w:top w:w="0" w:type="dxa"/>
+              <w:bottom w:w="0" w:type="dxa"/>
+              <w:left w:w="0" w:type="dxa"/>
+              <w:right w:w="0" w:type="dxa"/>
+            </w:tcMar>
+            <w:vAlign w:val="center"/>
+          </w:tcPr>
+          <w:p>
+            <w:pPr>
+              <w:pStyle w:val="Normal"/>
+              <w:jc w:val="center"/>
+              <w:pBdr>
+                <w:bottom w:val="none" w:sz="0" w:space="0" w:color="000000"/>
+                <w:top w:val="none" w:sz="0" w:space="0" w:color="000000"/>
+                <w:left w:val="none" w:sz="0" w:space="0" w:color="000000"/>
+                <w:right w:val="none" w:sz="0" w:space="0" w:color="000000"/>
+              </w:pBdr>
+              <w:spacing w:after="100" w:before="100" w:line="480"/>
+              <w:ind w:left="100" w:right="100" w:firstLine="0" w:firstLineChars="0"/>
+            </w:pPr>
+            <w:r xmlns:w="http://schemas.openxmlformats.org/wordprocessingml/2006/main" xmlns:wp="http://schemas.openxmlformats.org/drawingml/2006/wordprocessingDrawing" xmlns:r="http://schemas.openxmlformats.org/officeDocument/2006/relationships" xmlns:w14="http://schemas.microsoft.com/office/word/2010/wordml">
+              <w:rPr>
+                <w:rFonts w:ascii="Times New Roman" w:hAnsi="Times New Roman" w:eastAsia="Times New Roman" w:cs="Times New Roman"/>
+                <w:i w:val="false"/>
+                <w:b w:val="false"/>
+                <w:u w:val="none"/>
+                <w:sz w:val="24"/>
+                <w:szCs w:val="24"/>
+                <w:color w:val="000000"/>
+              </w:rPr>
+              <w:t xml:space="preserve">599.46</w:t>
+            </w:r>
+          </w:p>
+        </w:tc>
+        <w:tc>
+          <w:tcPr>
+            <w:tcBorders>
+              <w:bottom w:val="none" w:sz="0" w:space="0" w:color="000000"/>
+              <w:top w:val="none" w:sz="0" w:space="0" w:color="000000"/>
+              <w:left w:val="none" w:sz="0" w:space="0" w:color="000000"/>
+              <w:right w:val="none" w:sz="0" w:space="0" w:color="000000"/>
+            </w:tcBorders>
+            <w:shd w:val="clear" w:color="auto" w:fill="FFFFFF"/>
+            <w:tcMar>
+              <w:top w:w="0" w:type="dxa"/>
+              <w:bottom w:w="0" w:type="dxa"/>
+              <w:left w:w="0" w:type="dxa"/>
+              <w:right w:w="0" w:type="dxa"/>
+            </w:tcMar>
+            <w:vAlign w:val="center"/>
+          </w:tcPr>
+          <w:p>
+            <w:pPr>
+              <w:pStyle w:val="Normal"/>
+              <w:jc w:val="center"/>
+              <w:pBdr>
+                <w:bottom w:val="none" w:sz="0" w:space="0" w:color="000000"/>
+                <w:top w:val="none" w:sz="0" w:space="0" w:color="000000"/>
+                <w:left w:val="none" w:sz="0" w:space="0" w:color="000000"/>
+                <w:right w:val="none" w:sz="0" w:space="0" w:color="000000"/>
+              </w:pBdr>
+              <w:spacing w:after="100" w:before="100" w:line="480"/>
+              <w:ind w:left="100" w:right="100" w:firstLine="0" w:firstLineChars="0"/>
+            </w:pPr>
+            <w:r xmlns:w="http://schemas.openxmlformats.org/wordprocessingml/2006/main" xmlns:wp="http://schemas.openxmlformats.org/drawingml/2006/wordprocessingDrawing" xmlns:r="http://schemas.openxmlformats.org/officeDocument/2006/relationships" xmlns:w14="http://schemas.microsoft.com/office/word/2010/wordml">
+              <w:rPr>
+                <w:rFonts w:ascii="Times New Roman" w:hAnsi="Times New Roman" w:eastAsia="Times New Roman" w:cs="Times New Roman"/>
+                <w:i w:val="false"/>
+                <w:b w:val="false"/>
+                <w:u w:val="none"/>
+                <w:sz w:val="24"/>
+                <w:szCs w:val="24"/>
+                <w:color w:val="000000"/>
+              </w:rPr>
+              <w:t xml:space="preserve">204.82</w:t>
+            </w:r>
+          </w:p>
+        </w:tc>
+        <w:tc>
+          <w:tcPr>
+            <w:tcBorders>
+              <w:bottom w:val="none" w:sz="0" w:space="0" w:color="000000"/>
+              <w:top w:val="none" w:sz="0" w:space="0" w:color="000000"/>
+              <w:left w:val="none" w:sz="0" w:space="0" w:color="000000"/>
+              <w:right w:val="none" w:sz="0" w:space="0" w:color="000000"/>
+            </w:tcBorders>
+            <w:shd w:val="clear" w:color="auto" w:fill="FFFFFF"/>
+            <w:tcMar>
+              <w:top w:w="0" w:type="dxa"/>
+              <w:bottom w:w="0" w:type="dxa"/>
+              <w:left w:w="0" w:type="dxa"/>
+              <w:right w:w="0" w:type="dxa"/>
+            </w:tcMar>
+            <w:vAlign w:val="center"/>
+          </w:tcPr>
+          <w:p>
+            <w:pPr>
+              <w:pStyle w:val="Normal"/>
+              <w:jc w:val="center"/>
+              <w:pBdr>
+                <w:bottom w:val="none" w:sz="0" w:space="0" w:color="000000"/>
+                <w:top w:val="none" w:sz="0" w:space="0" w:color="000000"/>
+                <w:left w:val="none" w:sz="0" w:space="0" w:color="000000"/>
+                <w:right w:val="none" w:sz="0" w:space="0" w:color="000000"/>
+              </w:pBdr>
+              <w:spacing w:after="100" w:before="100" w:line="480"/>
+              <w:ind w:left="100" w:right="100" w:firstLine="0" w:firstLineChars="0"/>
+            </w:pPr>
+            <w:r xmlns:w="http://schemas.openxmlformats.org/wordprocessingml/2006/main" xmlns:wp="http://schemas.openxmlformats.org/drawingml/2006/wordprocessingDrawing" xmlns:r="http://schemas.openxmlformats.org/officeDocument/2006/relationships" xmlns:w14="http://schemas.microsoft.com/office/word/2010/wordml">
+              <w:rPr>
+                <w:rFonts w:ascii="Times New Roman" w:hAnsi="Times New Roman" w:eastAsia="Times New Roman" w:cs="Times New Roman"/>
+                <w:i w:val="false"/>
+                <w:b w:val="false"/>
+                <w:u w:val="none"/>
+                <w:sz w:val="24"/>
+                <w:szCs w:val="24"/>
+                <w:color w:val="000000"/>
+              </w:rPr>
+              <w:t xml:space="preserve">487.87</w:t>
+            </w:r>
+          </w:p>
+        </w:tc>
+        <w:tc>
+          <w:tcPr>
+            <w:tcBorders>
+              <w:bottom w:val="none" w:sz="0" w:space="0" w:color="000000"/>
+              <w:top w:val="none" w:sz="0" w:space="0" w:color="000000"/>
+              <w:left w:val="none" w:sz="0" w:space="0" w:color="000000"/>
+              <w:right w:val="none" w:sz="0" w:space="0" w:color="000000"/>
+            </w:tcBorders>
+            <w:shd w:val="clear" w:color="auto" w:fill="FFFFFF"/>
+            <w:tcMar>
+              <w:top w:w="0" w:type="dxa"/>
+              <w:bottom w:w="0" w:type="dxa"/>
+              <w:left w:w="0" w:type="dxa"/>
+              <w:right w:w="0" w:type="dxa"/>
+            </w:tcMar>
+            <w:vAlign w:val="center"/>
+          </w:tcPr>
+          <w:p>
+            <w:pPr>
+              <w:pStyle w:val="Normal"/>
+              <w:jc w:val="center"/>
+              <w:pBdr>
+                <w:bottom w:val="none" w:sz="0" w:space="0" w:color="000000"/>
+                <w:top w:val="none" w:sz="0" w:space="0" w:color="000000"/>
+                <w:left w:val="none" w:sz="0" w:space="0" w:color="000000"/>
+                <w:right w:val="none" w:sz="0" w:space="0" w:color="000000"/>
+              </w:pBdr>
+              <w:spacing w:after="100" w:before="100" w:line="480"/>
+              <w:ind w:left="100" w:right="100" w:firstLine="0" w:firstLineChars="0"/>
+            </w:pPr>
+            <w:r xmlns:w="http://schemas.openxmlformats.org/wordprocessingml/2006/main" xmlns:wp="http://schemas.openxmlformats.org/drawingml/2006/wordprocessingDrawing" xmlns:r="http://schemas.openxmlformats.org/officeDocument/2006/relationships" xmlns:w14="http://schemas.microsoft.com/office/word/2010/wordml">
+              <w:rPr>
+                <w:rFonts w:ascii="Times New Roman" w:hAnsi="Times New Roman" w:eastAsia="Times New Roman" w:cs="Times New Roman"/>
+                <w:i w:val="false"/>
+                <w:b w:val="false"/>
+                <w:u w:val="none"/>
+                <w:sz w:val="24"/>
+                <w:szCs w:val="24"/>
+                <w:color w:val="000000"/>
+              </w:rPr>
+              <w:t xml:space="preserve">8.39</w:t>
+            </w:r>
+          </w:p>
+        </w:tc>
+        <w:tc>
+          <w:tcPr>
+            <w:tcBorders>
+              <w:bottom w:val="none" w:sz="0" w:space="0" w:color="000000"/>
+              <w:top w:val="none" w:sz="0" w:space="0" w:color="000000"/>
+              <w:left w:val="none" w:sz="0" w:space="0" w:color="000000"/>
+              <w:right w:val="none" w:sz="0" w:space="0" w:color="000000"/>
+            </w:tcBorders>
+            <w:shd w:val="clear" w:color="auto" w:fill="FFFFFF"/>
+            <w:tcMar>
+              <w:top w:w="0" w:type="dxa"/>
+              <w:bottom w:w="0" w:type="dxa"/>
+              <w:left w:w="0" w:type="dxa"/>
+              <w:right w:w="0" w:type="dxa"/>
+            </w:tcMar>
+            <w:vAlign w:val="center"/>
+          </w:tcPr>
+          <w:p>
+            <w:pPr>
+              <w:pStyle w:val="Normal"/>
+              <w:jc w:val="center"/>
+              <w:pBdr>
+                <w:bottom w:val="none" w:sz="0" w:space="0" w:color="000000"/>
+                <w:top w:val="none" w:sz="0" w:space="0" w:color="000000"/>
+                <w:left w:val="none" w:sz="0" w:space="0" w:color="000000"/>
+                <w:right w:val="none" w:sz="0" w:space="0" w:color="000000"/>
+              </w:pBdr>
+              <w:spacing w:after="100" w:before="100" w:line="480"/>
+              <w:ind w:left="100" w:right="100" w:firstLine="0" w:firstLineChars="0"/>
+            </w:pPr>
+            <w:r xmlns:w="http://schemas.openxmlformats.org/wordprocessingml/2006/main" xmlns:wp="http://schemas.openxmlformats.org/drawingml/2006/wordprocessingDrawing" xmlns:r="http://schemas.openxmlformats.org/officeDocument/2006/relationships" xmlns:w14="http://schemas.microsoft.com/office/word/2010/wordml">
+              <w:rPr>
+                <w:rFonts w:ascii="Times New Roman" w:hAnsi="Times New Roman" w:eastAsia="Times New Roman" w:cs="Times New Roman"/>
+                <w:i w:val="false"/>
+                <w:b w:val="false"/>
+                <w:u w:val="none"/>
+                <w:sz w:val="24"/>
+                <w:szCs w:val="24"/>
+                <w:color w:val="000000"/>
+              </w:rPr>
+              <w:t xml:space="preserve">61.06</w:t>
+            </w:r>
+          </w:p>
+        </w:tc>
+      </w:tr>
+      <w:tr>
+        <w:trPr>
+          <w:trHeight w:val="360" w:hRule="auto"/>
+        </w:trPr>
+        body3
+        <w:tc>
+          <w:tcPr>
+            <w:tcBorders>
+              <w:bottom w:val="none" w:sz="0" w:space="0" w:color="000000"/>
+              <w:top w:val="none" w:sz="0" w:space="0" w:color="000000"/>
+              <w:left w:val="none" w:sz="0" w:space="0" w:color="000000"/>
+              <w:right w:val="none" w:sz="0" w:space="0" w:color="000000"/>
+            </w:tcBorders>
+            <w:shd w:val="clear" w:color="auto" w:fill="FFFFFF"/>
+            <w:tcMar>
+              <w:top w:w="0" w:type="dxa"/>
+              <w:bottom w:w="0" w:type="dxa"/>
+              <w:left w:w="0" w:type="dxa"/>
+              <w:right w:w="0" w:type="dxa"/>
+            </w:tcMar>
+            <w:vAlign w:val="center"/>
+          </w:tcPr>
+          <w:p>
+            <w:pPr>
+              <w:pStyle w:val="Normal"/>
+              <w:jc w:val="left"/>
+              <w:pBdr>
+                <w:bottom w:val="none" w:sz="0" w:space="0" w:color="000000"/>
+                <w:top w:val="none" w:sz="0" w:space="0" w:color="000000"/>
+                <w:left w:val="none" w:sz="0" w:space="0" w:color="000000"/>
+                <w:right w:val="none" w:sz="0" w:space="0" w:color="000000"/>
+              </w:pBdr>
+              <w:spacing w:after="100" w:before="100" w:line="480"/>
+              <w:ind w:left="100" w:right="100" w:firstLine="0" w:firstLineChars="0"/>
+            </w:pPr>
+            <w:r xmlns:w="http://schemas.openxmlformats.org/wordprocessingml/2006/main" xmlns:wp="http://schemas.openxmlformats.org/drawingml/2006/wordprocessingDrawing" xmlns:r="http://schemas.openxmlformats.org/officeDocument/2006/relationships" xmlns:w14="http://schemas.microsoft.com/office/word/2010/wordml">
+              <w:rPr>
+                <w:rFonts w:ascii="Times New Roman" w:hAnsi="Times New Roman" w:eastAsia="Times New Roman" w:cs="Times New Roman"/>
+                <w:i w:val="false"/>
+                <w:b w:val="false"/>
+                <w:u w:val="none"/>
+                <w:sz w:val="24"/>
+                <w:szCs w:val="24"/>
+                <w:color w:val="000000"/>
+              </w:rPr>
+              <w:t xml:space="preserve">Supporting Our Troops and Hostages</w:t>
+            </w:r>
+          </w:p>
+        </w:tc>
+        <w:tc>
+          <w:tcPr>
+            <w:tcBorders>
+              <w:bottom w:val="none" w:sz="0" w:space="0" w:color="000000"/>
+              <w:top w:val="none" w:sz="0" w:space="0" w:color="000000"/>
+              <w:left w:val="none" w:sz="0" w:space="0" w:color="000000"/>
+              <w:right w:val="none" w:sz="0" w:space="0" w:color="000000"/>
+            </w:tcBorders>
+            <w:shd w:val="clear" w:color="auto" w:fill="FFFFFF"/>
+            <w:tcMar>
+              <w:top w:w="0" w:type="dxa"/>
+              <w:bottom w:w="0" w:type="dxa"/>
+              <w:left w:w="0" w:type="dxa"/>
+              <w:right w:w="0" w:type="dxa"/>
+            </w:tcMar>
+            <w:vAlign w:val="center"/>
+          </w:tcPr>
+          <w:p>
+            <w:pPr>
+              <w:pStyle w:val="Normal"/>
+              <w:jc w:val="center"/>
+              <w:pBdr>
+                <w:bottom w:val="none" w:sz="0" w:space="0" w:color="000000"/>
+                <w:top w:val="none" w:sz="0" w:space="0" w:color="000000"/>
+                <w:left w:val="none" w:sz="0" w:space="0" w:color="000000"/>
+                <w:right w:val="none" w:sz="0" w:space="0" w:color="000000"/>
+              </w:pBdr>
+              <w:spacing w:after="100" w:before="100" w:line="480"/>
+              <w:ind w:left="100" w:right="100" w:firstLine="0" w:firstLineChars="0"/>
+            </w:pPr>
+            <w:r xmlns:w="http://schemas.openxmlformats.org/wordprocessingml/2006/main" xmlns:wp="http://schemas.openxmlformats.org/drawingml/2006/wordprocessingDrawing" xmlns:r="http://schemas.openxmlformats.org/officeDocument/2006/relationships" xmlns:w14="http://schemas.microsoft.com/office/word/2010/wordml">
+              <w:rPr>
+                <w:rFonts w:ascii="Times New Roman" w:hAnsi="Times New Roman" w:eastAsia="Times New Roman" w:cs="Times New Roman"/>
+                <w:i w:val="false"/>
+                <w:b w:val="false"/>
+                <w:u w:val="none"/>
+                <w:sz w:val="24"/>
+                <w:szCs w:val="24"/>
+                <w:color w:val="000000"/>
+              </w:rPr>
+              <w:t xml:space="preserve">453.45</w:t>
+            </w:r>
+          </w:p>
+        </w:tc>
+        <w:tc>
+          <w:tcPr>
+            <w:tcBorders>
+              <w:bottom w:val="none" w:sz="0" w:space="0" w:color="000000"/>
+              <w:top w:val="none" w:sz="0" w:space="0" w:color="000000"/>
+              <w:left w:val="none" w:sz="0" w:space="0" w:color="000000"/>
+              <w:right w:val="none" w:sz="0" w:space="0" w:color="000000"/>
+            </w:tcBorders>
+            <w:shd w:val="clear" w:color="auto" w:fill="FFFFFF"/>
+            <w:tcMar>
+              <w:top w:w="0" w:type="dxa"/>
+              <w:bottom w:w="0" w:type="dxa"/>
+              <w:left w:w="0" w:type="dxa"/>
+              <w:right w:w="0" w:type="dxa"/>
+            </w:tcMar>
+            <w:vAlign w:val="center"/>
+          </w:tcPr>
+          <w:p>
+            <w:pPr>
+              <w:pStyle w:val="Normal"/>
+              <w:jc w:val="center"/>
+              <w:pBdr>
+                <w:bottom w:val="none" w:sz="0" w:space="0" w:color="000000"/>
+                <w:top w:val="none" w:sz="0" w:space="0" w:color="000000"/>
+                <w:left w:val="none" w:sz="0" w:space="0" w:color="000000"/>
+                <w:right w:val="none" w:sz="0" w:space="0" w:color="000000"/>
+              </w:pBdr>
+              <w:spacing w:after="100" w:before="100" w:line="480"/>
+              <w:ind w:left="100" w:right="100" w:firstLine="0" w:firstLineChars="0"/>
+            </w:pPr>
+            <w:r xmlns:w="http://schemas.openxmlformats.org/wordprocessingml/2006/main" xmlns:wp="http://schemas.openxmlformats.org/drawingml/2006/wordprocessingDrawing" xmlns:r="http://schemas.openxmlformats.org/officeDocument/2006/relationships" xmlns:w14="http://schemas.microsoft.com/office/word/2010/wordml">
+              <w:rPr>
+                <w:rFonts w:ascii="Times New Roman" w:hAnsi="Times New Roman" w:eastAsia="Times New Roman" w:cs="Times New Roman"/>
+                <w:i w:val="false"/>
+                <w:b w:val="false"/>
+                <w:u w:val="none"/>
+                <w:sz w:val="24"/>
+                <w:szCs w:val="24"/>
+                <w:color w:val="000000"/>
+              </w:rPr>
+              <w:t xml:space="preserve">922.39</w:t>
+            </w:r>
+          </w:p>
+        </w:tc>
+        <w:tc>
+          <w:tcPr>
+            <w:tcBorders>
+              <w:bottom w:val="none" w:sz="0" w:space="0" w:color="000000"/>
+              <w:top w:val="none" w:sz="0" w:space="0" w:color="000000"/>
+              <w:left w:val="none" w:sz="0" w:space="0" w:color="000000"/>
+              <w:right w:val="none" w:sz="0" w:space="0" w:color="000000"/>
+            </w:tcBorders>
+            <w:shd w:val="clear" w:color="auto" w:fill="FFFFFF"/>
+            <w:tcMar>
+              <w:top w:w="0" w:type="dxa"/>
+              <w:bottom w:w="0" w:type="dxa"/>
+              <w:left w:w="0" w:type="dxa"/>
+              <w:right w:w="0" w:type="dxa"/>
+            </w:tcMar>
+            <w:vAlign w:val="center"/>
+          </w:tcPr>
+          <w:p>
+            <w:pPr>
+              <w:pStyle w:val="Normal"/>
+              <w:jc w:val="center"/>
+              <w:pBdr>
+                <w:bottom w:val="none" w:sz="0" w:space="0" w:color="000000"/>
+                <w:top w:val="none" w:sz="0" w:space="0" w:color="000000"/>
+                <w:left w:val="none" w:sz="0" w:space="0" w:color="000000"/>
+                <w:right w:val="none" w:sz="0" w:space="0" w:color="000000"/>
+              </w:pBdr>
+              <w:spacing w:after="100" w:before="100" w:line="480"/>
+              <w:ind w:left="100" w:right="100" w:firstLine="0" w:firstLineChars="0"/>
+            </w:pPr>
+            <w:r xmlns:w="http://schemas.openxmlformats.org/wordprocessingml/2006/main" xmlns:wp="http://schemas.openxmlformats.org/drawingml/2006/wordprocessingDrawing" xmlns:r="http://schemas.openxmlformats.org/officeDocument/2006/relationships" xmlns:w14="http://schemas.microsoft.com/office/word/2010/wordml">
+              <w:rPr>
+                <w:rFonts w:ascii="Times New Roman" w:hAnsi="Times New Roman" w:eastAsia="Times New Roman" w:cs="Times New Roman"/>
+                <w:i w:val="false"/>
+                <w:b w:val="false"/>
+                <w:u w:val="none"/>
+                <w:sz w:val="24"/>
+                <w:szCs w:val="24"/>
+                <w:color w:val="000000"/>
+              </w:rPr>
+              <w:t xml:space="preserve">258.72</w:t>
+            </w:r>
+          </w:p>
+        </w:tc>
+        <w:tc>
+          <w:tcPr>
+            <w:tcBorders>
+              <w:bottom w:val="none" w:sz="0" w:space="0" w:color="000000"/>
+              <w:top w:val="none" w:sz="0" w:space="0" w:color="000000"/>
+              <w:left w:val="none" w:sz="0" w:space="0" w:color="000000"/>
+              <w:right w:val="none" w:sz="0" w:space="0" w:color="000000"/>
+            </w:tcBorders>
+            <w:shd w:val="clear" w:color="auto" w:fill="FFFFFF"/>
+            <w:tcMar>
+              <w:top w:w="0" w:type="dxa"/>
+              <w:bottom w:w="0" w:type="dxa"/>
+              <w:left w:w="0" w:type="dxa"/>
+              <w:right w:w="0" w:type="dxa"/>
+            </w:tcMar>
+            <w:vAlign w:val="center"/>
+          </w:tcPr>
+          <w:p>
+            <w:pPr>
+              <w:pStyle w:val="Normal"/>
+              <w:jc w:val="center"/>
+              <w:pBdr>
+                <w:bottom w:val="none" w:sz="0" w:space="0" w:color="000000"/>
+                <w:top w:val="none" w:sz="0" w:space="0" w:color="000000"/>
+                <w:left w:val="none" w:sz="0" w:space="0" w:color="000000"/>
+                <w:right w:val="none" w:sz="0" w:space="0" w:color="000000"/>
+              </w:pBdr>
+              <w:spacing w:after="100" w:before="100" w:line="480"/>
+              <w:ind w:left="100" w:right="100" w:firstLine="0" w:firstLineChars="0"/>
+            </w:pPr>
+            <w:r xmlns:w="http://schemas.openxmlformats.org/wordprocessingml/2006/main" xmlns:wp="http://schemas.openxmlformats.org/drawingml/2006/wordprocessingDrawing" xmlns:r="http://schemas.openxmlformats.org/officeDocument/2006/relationships" xmlns:w14="http://schemas.microsoft.com/office/word/2010/wordml">
+              <w:rPr>
+                <w:rFonts w:ascii="Times New Roman" w:hAnsi="Times New Roman" w:eastAsia="Times New Roman" w:cs="Times New Roman"/>
+                <w:i w:val="false"/>
+                <w:b w:val="false"/>
+                <w:u w:val="none"/>
+                <w:sz w:val="24"/>
+                <w:szCs w:val="24"/>
+                <w:color w:val="000000"/>
+              </w:rPr>
+              <w:t xml:space="preserve">525.27</w:t>
+            </w:r>
+          </w:p>
+        </w:tc>
+        <w:tc>
+          <w:tcPr>
+            <w:tcBorders>
+              <w:bottom w:val="none" w:sz="0" w:space="0" w:color="000000"/>
+              <w:top w:val="none" w:sz="0" w:space="0" w:color="000000"/>
+              <w:left w:val="none" w:sz="0" w:space="0" w:color="000000"/>
+              <w:right w:val="none" w:sz="0" w:space="0" w:color="000000"/>
+            </w:tcBorders>
+            <w:shd w:val="clear" w:color="auto" w:fill="FFFFFF"/>
+            <w:tcMar>
+              <w:top w:w="0" w:type="dxa"/>
+              <w:bottom w:w="0" w:type="dxa"/>
+              <w:left w:w="0" w:type="dxa"/>
+              <w:right w:w="0" w:type="dxa"/>
+            </w:tcMar>
+            <w:vAlign w:val="center"/>
+          </w:tcPr>
+          <w:p>
+            <w:pPr>
+              <w:pStyle w:val="Normal"/>
+              <w:jc w:val="center"/>
+              <w:pBdr>
+                <w:bottom w:val="none" w:sz="0" w:space="0" w:color="000000"/>
+                <w:top w:val="none" w:sz="0" w:space="0" w:color="000000"/>
+                <w:left w:val="none" w:sz="0" w:space="0" w:color="000000"/>
+                <w:right w:val="none" w:sz="0" w:space="0" w:color="000000"/>
+              </w:pBdr>
+              <w:spacing w:after="100" w:before="100" w:line="480"/>
+              <w:ind w:left="100" w:right="100" w:firstLine="0" w:firstLineChars="0"/>
+            </w:pPr>
+            <w:r xmlns:w="http://schemas.openxmlformats.org/wordprocessingml/2006/main" xmlns:wp="http://schemas.openxmlformats.org/drawingml/2006/wordprocessingDrawing" xmlns:r="http://schemas.openxmlformats.org/officeDocument/2006/relationships" xmlns:w14="http://schemas.microsoft.com/office/word/2010/wordml">
+              <w:rPr>
+                <w:rFonts w:ascii="Times New Roman" w:hAnsi="Times New Roman" w:eastAsia="Times New Roman" w:cs="Times New Roman"/>
+                <w:i w:val="false"/>
+                <w:b w:val="false"/>
+                <w:u w:val="none"/>
+                <w:sz w:val="24"/>
+                <w:szCs w:val="24"/>
+                <w:color w:val="000000"/>
+              </w:rPr>
+              <w:t xml:space="preserve">125.34</w:t>
+            </w:r>
+          </w:p>
+        </w:tc>
+        <w:tc>
+          <w:tcPr>
+            <w:tcBorders>
+              <w:bottom w:val="none" w:sz="0" w:space="0" w:color="000000"/>
+              <w:top w:val="none" w:sz="0" w:space="0" w:color="000000"/>
+              <w:left w:val="none" w:sz="0" w:space="0" w:color="000000"/>
+              <w:right w:val="none" w:sz="0" w:space="0" w:color="000000"/>
+            </w:tcBorders>
+            <w:shd w:val="clear" w:color="auto" w:fill="FFFFFF"/>
+            <w:tcMar>
+              <w:top w:w="0" w:type="dxa"/>
+              <w:bottom w:w="0" w:type="dxa"/>
+              <w:left w:w="0" w:type="dxa"/>
+              <w:right w:w="0" w:type="dxa"/>
+            </w:tcMar>
+            <w:vAlign w:val="center"/>
+          </w:tcPr>
+          <w:p>
+            <w:pPr>
+              <w:pStyle w:val="Normal"/>
+              <w:jc w:val="center"/>
+              <w:pBdr>
+                <w:bottom w:val="none" w:sz="0" w:space="0" w:color="000000"/>
+                <w:top w:val="none" w:sz="0" w:space="0" w:color="000000"/>
+                <w:left w:val="none" w:sz="0" w:space="0" w:color="000000"/>
+                <w:right w:val="none" w:sz="0" w:space="0" w:color="000000"/>
+              </w:pBdr>
+              <w:spacing w:after="100" w:before="100" w:line="480"/>
+              <w:ind w:left="100" w:right="100" w:firstLine="0" w:firstLineChars="0"/>
+            </w:pPr>
+            <w:r xmlns:w="http://schemas.openxmlformats.org/wordprocessingml/2006/main" xmlns:wp="http://schemas.openxmlformats.org/drawingml/2006/wordprocessingDrawing" xmlns:r="http://schemas.openxmlformats.org/officeDocument/2006/relationships" xmlns:w14="http://schemas.microsoft.com/office/word/2010/wordml">
+              <w:rPr>
+                <w:rFonts w:ascii="Times New Roman" w:hAnsi="Times New Roman" w:eastAsia="Times New Roman" w:cs="Times New Roman"/>
+                <w:i w:val="false"/>
+                <w:b w:val="false"/>
+                <w:u w:val="none"/>
+                <w:sz w:val="24"/>
+                <w:szCs w:val="24"/>
+                <w:color w:val="000000"/>
+              </w:rPr>
+              <w:t xml:space="preserve">312.33</w:t>
+            </w:r>
+          </w:p>
+        </w:tc>
+      </w:tr>
+      <w:tr>
+        <w:trPr>
+          <w:trHeight w:val="360" w:hRule="auto"/>
+        </w:trPr>
+        body4
+        <w:tc>
+          <w:tcPr>
+            <w:tcBorders>
+              <w:bottom w:val="none" w:sz="0" w:space="0" w:color="000000"/>
+              <w:top w:val="none" w:sz="0" w:space="0" w:color="000000"/>
+              <w:left w:val="none" w:sz="0" w:space="0" w:color="000000"/>
+              <w:right w:val="none" w:sz="0" w:space="0" w:color="000000"/>
+            </w:tcBorders>
+            <w:shd w:val="clear" w:color="auto" w:fill="FFFFFF"/>
+            <w:tcMar>
+              <w:top w:w="0" w:type="dxa"/>
+              <w:bottom w:w="0" w:type="dxa"/>
+              <w:left w:w="0" w:type="dxa"/>
+              <w:right w:w="0" w:type="dxa"/>
+            </w:tcMar>
+            <w:vAlign w:val="center"/>
+          </w:tcPr>
+          <w:p>
+            <w:pPr>
+              <w:pStyle w:val="Normal"/>
+              <w:jc w:val="left"/>
+              <w:pBdr>
+                <w:bottom w:val="none" w:sz="0" w:space="0" w:color="000000"/>
+                <w:top w:val="none" w:sz="0" w:space="0" w:color="000000"/>
+                <w:left w:val="none" w:sz="0" w:space="0" w:color="000000"/>
+                <w:right w:val="none" w:sz="0" w:space="0" w:color="000000"/>
+              </w:pBdr>
+              <w:spacing w:after="100" w:before="100" w:line="480"/>
+              <w:ind w:left="100" w:right="100" w:firstLine="0" w:firstLineChars="0"/>
+            </w:pPr>
+            <w:r xmlns:w="http://schemas.openxmlformats.org/wordprocessingml/2006/main" xmlns:wp="http://schemas.openxmlformats.org/drawingml/2006/wordprocessingDrawing" xmlns:r="http://schemas.openxmlformats.org/officeDocument/2006/relationships" xmlns:w14="http://schemas.microsoft.com/office/word/2010/wordml">
+              <w:rPr>
+                <w:rFonts w:ascii="Times New Roman" w:hAnsi="Times New Roman" w:eastAsia="Times New Roman" w:cs="Times New Roman"/>
+                <w:i w:val="false"/>
+                <w:b w:val="false"/>
+                <w:u w:val="none"/>
+                <w:sz w:val="24"/>
+                <w:szCs w:val="24"/>
+                <w:color w:val="000000"/>
+              </w:rPr>
+              <w:t xml:space="preserve">Updates and Instructions</w:t>
+            </w:r>
+          </w:p>
+        </w:tc>
+        <w:tc>
+          <w:tcPr>
+            <w:tcBorders>
+              <w:bottom w:val="none" w:sz="0" w:space="0" w:color="000000"/>
+              <w:top w:val="none" w:sz="0" w:space="0" w:color="000000"/>
+              <w:left w:val="none" w:sz="0" w:space="0" w:color="000000"/>
+              <w:right w:val="none" w:sz="0" w:space="0" w:color="000000"/>
+            </w:tcBorders>
+            <w:shd w:val="clear" w:color="auto" w:fill="FFFFFF"/>
+            <w:tcMar>
+              <w:top w:w="0" w:type="dxa"/>
+              <w:bottom w:w="0" w:type="dxa"/>
+              <w:left w:w="0" w:type="dxa"/>
+              <w:right w:w="0" w:type="dxa"/>
+            </w:tcMar>
+            <w:vAlign w:val="center"/>
+          </w:tcPr>
+          <w:p>
+            <w:pPr>
+              <w:pStyle w:val="Normal"/>
+              <w:jc w:val="center"/>
+              <w:pBdr>
+                <w:bottom w:val="none" w:sz="0" w:space="0" w:color="000000"/>
+                <w:top w:val="none" w:sz="0" w:space="0" w:color="000000"/>
+                <w:left w:val="none" w:sz="0" w:space="0" w:color="000000"/>
+                <w:right w:val="none" w:sz="0" w:space="0" w:color="000000"/>
+              </w:pBdr>
+              <w:spacing w:after="100" w:before="100" w:line="480"/>
+              <w:ind w:left="100" w:right="100" w:firstLine="0" w:firstLineChars="0"/>
+            </w:pPr>
+            <w:r xmlns:w="http://schemas.openxmlformats.org/wordprocessingml/2006/main" xmlns:wp="http://schemas.openxmlformats.org/drawingml/2006/wordprocessingDrawing" xmlns:r="http://schemas.openxmlformats.org/officeDocument/2006/relationships" xmlns:w14="http://schemas.microsoft.com/office/word/2010/wordml">
+              <w:rPr>
+                <w:rFonts w:ascii="Times New Roman" w:hAnsi="Times New Roman" w:eastAsia="Times New Roman" w:cs="Times New Roman"/>
+                <w:i w:val="false"/>
+                <w:b w:val="false"/>
+                <w:u w:val="none"/>
+                <w:sz w:val="24"/>
+                <w:szCs w:val="24"/>
+                <w:color w:val="000000"/>
+              </w:rPr>
+              <w:t xml:space="preserve">116.12</w:t>
+            </w:r>
+          </w:p>
+        </w:tc>
+        <w:tc>
+          <w:tcPr>
+            <w:tcBorders>
+              <w:bottom w:val="none" w:sz="0" w:space="0" w:color="000000"/>
+              <w:top w:val="none" w:sz="0" w:space="0" w:color="000000"/>
+              <w:left w:val="none" w:sz="0" w:space="0" w:color="000000"/>
+              <w:right w:val="none" w:sz="0" w:space="0" w:color="000000"/>
+            </w:tcBorders>
+            <w:shd w:val="clear" w:color="auto" w:fill="FFFFFF"/>
+            <w:tcMar>
+              <w:top w:w="0" w:type="dxa"/>
+              <w:bottom w:w="0" w:type="dxa"/>
+              <w:left w:w="0" w:type="dxa"/>
+              <w:right w:w="0" w:type="dxa"/>
+            </w:tcMar>
+            <w:vAlign w:val="center"/>
+          </w:tcPr>
+          <w:p>
+            <w:pPr>
+              <w:pStyle w:val="Normal"/>
+              <w:jc w:val="center"/>
+              <w:pBdr>
+                <w:bottom w:val="none" w:sz="0" w:space="0" w:color="000000"/>
+                <w:top w:val="none" w:sz="0" w:space="0" w:color="000000"/>
+                <w:left w:val="none" w:sz="0" w:space="0" w:color="000000"/>
+                <w:right w:val="none" w:sz="0" w:space="0" w:color="000000"/>
+              </w:pBdr>
+              <w:spacing w:after="100" w:before="100" w:line="480"/>
+              <w:ind w:left="100" w:right="100" w:firstLine="0" w:firstLineChars="0"/>
+            </w:pPr>
+            <w:r xmlns:w="http://schemas.openxmlformats.org/wordprocessingml/2006/main" xmlns:wp="http://schemas.openxmlformats.org/drawingml/2006/wordprocessingDrawing" xmlns:r="http://schemas.openxmlformats.org/officeDocument/2006/relationships" xmlns:w14="http://schemas.microsoft.com/office/word/2010/wordml">
+              <w:rPr>
+                <w:rFonts w:ascii="Times New Roman" w:hAnsi="Times New Roman" w:eastAsia="Times New Roman" w:cs="Times New Roman"/>
+                <w:i w:val="false"/>
+                <w:b w:val="false"/>
+                <w:u w:val="none"/>
+                <w:sz w:val="24"/>
+                <w:szCs w:val="24"/>
+                <w:color w:val="000000"/>
+              </w:rPr>
+              <w:t xml:space="preserve">196.86</w:t>
+            </w:r>
+          </w:p>
+        </w:tc>
+        <w:tc>
+          <w:tcPr>
+            <w:tcBorders>
+              <w:bottom w:val="none" w:sz="0" w:space="0" w:color="000000"/>
+              <w:top w:val="none" w:sz="0" w:space="0" w:color="000000"/>
+              <w:left w:val="none" w:sz="0" w:space="0" w:color="000000"/>
+              <w:right w:val="none" w:sz="0" w:space="0" w:color="000000"/>
+            </w:tcBorders>
+            <w:shd w:val="clear" w:color="auto" w:fill="FFFFFF"/>
+            <w:tcMar>
+              <w:top w:w="0" w:type="dxa"/>
+              <w:bottom w:w="0" w:type="dxa"/>
+              <w:left w:w="0" w:type="dxa"/>
+              <w:right w:w="0" w:type="dxa"/>
+            </w:tcMar>
+            <w:vAlign w:val="center"/>
+          </w:tcPr>
+          <w:p>
+            <w:pPr>
+              <w:pStyle w:val="Normal"/>
+              <w:jc w:val="center"/>
+              <w:pBdr>
+                <w:bottom w:val="none" w:sz="0" w:space="0" w:color="000000"/>
+                <w:top w:val="none" w:sz="0" w:space="0" w:color="000000"/>
+                <w:left w:val="none" w:sz="0" w:space="0" w:color="000000"/>
+                <w:right w:val="none" w:sz="0" w:space="0" w:color="000000"/>
+              </w:pBdr>
+              <w:spacing w:after="100" w:before="100" w:line="480"/>
+              <w:ind w:left="100" w:right="100" w:firstLine="0" w:firstLineChars="0"/>
+            </w:pPr>
+            <w:r xmlns:w="http://schemas.openxmlformats.org/wordprocessingml/2006/main" xmlns:wp="http://schemas.openxmlformats.org/drawingml/2006/wordprocessingDrawing" xmlns:r="http://schemas.openxmlformats.org/officeDocument/2006/relationships" xmlns:w14="http://schemas.microsoft.com/office/word/2010/wordml">
+              <w:rPr>
+                <w:rFonts w:ascii="Times New Roman" w:hAnsi="Times New Roman" w:eastAsia="Times New Roman" w:cs="Times New Roman"/>
+                <w:i w:val="false"/>
+                <w:b w:val="false"/>
+                <w:u w:val="none"/>
+                <w:sz w:val="24"/>
+                <w:szCs w:val="24"/>
+                <w:color w:val="000000"/>
+              </w:rPr>
+              <w:t xml:space="preserve">96.33</w:t>
+            </w:r>
+          </w:p>
+        </w:tc>
+        <w:tc>
+          <w:tcPr>
+            <w:tcBorders>
+              <w:bottom w:val="none" w:sz="0" w:space="0" w:color="000000"/>
+              <w:top w:val="none" w:sz="0" w:space="0" w:color="000000"/>
+              <w:left w:val="none" w:sz="0" w:space="0" w:color="000000"/>
+              <w:right w:val="none" w:sz="0" w:space="0" w:color="000000"/>
+            </w:tcBorders>
+            <w:shd w:val="clear" w:color="auto" w:fill="FFFFFF"/>
+            <w:tcMar>
+              <w:top w:w="0" w:type="dxa"/>
+              <w:bottom w:w="0" w:type="dxa"/>
+              <w:left w:w="0" w:type="dxa"/>
+              <w:right w:w="0" w:type="dxa"/>
+            </w:tcMar>
+            <w:vAlign w:val="center"/>
+          </w:tcPr>
+          <w:p>
+            <w:pPr>
+              <w:pStyle w:val="Normal"/>
+              <w:jc w:val="center"/>
+              <w:pBdr>
+                <w:bottom w:val="none" w:sz="0" w:space="0" w:color="000000"/>
+                <w:top w:val="none" w:sz="0" w:space="0" w:color="000000"/>
+                <w:left w:val="none" w:sz="0" w:space="0" w:color="000000"/>
+                <w:right w:val="none" w:sz="0" w:space="0" w:color="000000"/>
+              </w:pBdr>
+              <w:spacing w:after="100" w:before="100" w:line="480"/>
+              <w:ind w:left="100" w:right="100" w:firstLine="0" w:firstLineChars="0"/>
+            </w:pPr>
+            <w:r xmlns:w="http://schemas.openxmlformats.org/wordprocessingml/2006/main" xmlns:wp="http://schemas.openxmlformats.org/drawingml/2006/wordprocessingDrawing" xmlns:r="http://schemas.openxmlformats.org/officeDocument/2006/relationships" xmlns:w14="http://schemas.microsoft.com/office/word/2010/wordml">
+              <w:rPr>
+                <w:rFonts w:ascii="Times New Roman" w:hAnsi="Times New Roman" w:eastAsia="Times New Roman" w:cs="Times New Roman"/>
+                <w:i w:val="false"/>
+                <w:b w:val="false"/>
+                <w:u w:val="none"/>
+                <w:sz w:val="24"/>
+                <w:szCs w:val="24"/>
+                <w:color w:val="000000"/>
+              </w:rPr>
+              <w:t xml:space="preserve">171.70</w:t>
+            </w:r>
+          </w:p>
+        </w:tc>
+        <w:tc>
+          <w:tcPr>
+            <w:tcBorders>
+              <w:bottom w:val="none" w:sz="0" w:space="0" w:color="000000"/>
+              <w:top w:val="none" w:sz="0" w:space="0" w:color="000000"/>
+              <w:left w:val="none" w:sz="0" w:space="0" w:color="000000"/>
+              <w:right w:val="none" w:sz="0" w:space="0" w:color="000000"/>
+            </w:tcBorders>
+            <w:shd w:val="clear" w:color="auto" w:fill="FFFFFF"/>
+            <w:tcMar>
+              <w:top w:w="0" w:type="dxa"/>
+              <w:bottom w:w="0" w:type="dxa"/>
+              <w:left w:w="0" w:type="dxa"/>
+              <w:right w:w="0" w:type="dxa"/>
+            </w:tcMar>
+            <w:vAlign w:val="center"/>
+          </w:tcPr>
+          <w:p>
+            <w:pPr>
+              <w:pStyle w:val="Normal"/>
+              <w:jc w:val="center"/>
+              <w:pBdr>
+                <w:bottom w:val="none" w:sz="0" w:space="0" w:color="000000"/>
+                <w:top w:val="none" w:sz="0" w:space="0" w:color="000000"/>
+                <w:left w:val="none" w:sz="0" w:space="0" w:color="000000"/>
+                <w:right w:val="none" w:sz="0" w:space="0" w:color="000000"/>
+              </w:pBdr>
+              <w:spacing w:after="100" w:before="100" w:line="480"/>
+              <w:ind w:left="100" w:right="100" w:firstLine="0" w:firstLineChars="0"/>
+            </w:pPr>
+            <w:r xmlns:w="http://schemas.openxmlformats.org/wordprocessingml/2006/main" xmlns:wp="http://schemas.openxmlformats.org/drawingml/2006/wordprocessingDrawing" xmlns:r="http://schemas.openxmlformats.org/officeDocument/2006/relationships" xmlns:w14="http://schemas.microsoft.com/office/word/2010/wordml">
+              <w:rPr>
+                <w:rFonts w:ascii="Times New Roman" w:hAnsi="Times New Roman" w:eastAsia="Times New Roman" w:cs="Times New Roman"/>
+                <w:i w:val="false"/>
+                <w:b w:val="false"/>
+                <w:u w:val="none"/>
+                <w:sz w:val="24"/>
+                <w:szCs w:val="24"/>
+                <w:color w:val="000000"/>
+              </w:rPr>
+              <w:t xml:space="preserve">1.35</w:t>
+            </w:r>
+          </w:p>
+        </w:tc>
+        <w:tc>
+          <w:tcPr>
+            <w:tcBorders>
+              <w:bottom w:val="none" w:sz="0" w:space="0" w:color="000000"/>
+              <w:top w:val="none" w:sz="0" w:space="0" w:color="000000"/>
+              <w:left w:val="none" w:sz="0" w:space="0" w:color="000000"/>
+              <w:right w:val="none" w:sz="0" w:space="0" w:color="000000"/>
+            </w:tcBorders>
+            <w:shd w:val="clear" w:color="auto" w:fill="FFFFFF"/>
+            <w:tcMar>
+              <w:top w:w="0" w:type="dxa"/>
+              <w:bottom w:w="0" w:type="dxa"/>
+              <w:left w:w="0" w:type="dxa"/>
+              <w:right w:w="0" w:type="dxa"/>
+            </w:tcMar>
+            <w:vAlign w:val="center"/>
+          </w:tcPr>
+          <w:p>
+            <w:pPr>
+              <w:pStyle w:val="Normal"/>
+              <w:jc w:val="center"/>
+              <w:pBdr>
+                <w:bottom w:val="none" w:sz="0" w:space="0" w:color="000000"/>
+                <w:top w:val="none" w:sz="0" w:space="0" w:color="000000"/>
+                <w:left w:val="none" w:sz="0" w:space="0" w:color="000000"/>
+                <w:right w:val="none" w:sz="0" w:space="0" w:color="000000"/>
+              </w:pBdr>
+              <w:spacing w:after="100" w:before="100" w:line="480"/>
+              <w:ind w:left="100" w:right="100" w:firstLine="0" w:firstLineChars="0"/>
+            </w:pPr>
+            <w:r xmlns:w="http://schemas.openxmlformats.org/wordprocessingml/2006/main" xmlns:wp="http://schemas.openxmlformats.org/drawingml/2006/wordprocessingDrawing" xmlns:r="http://schemas.openxmlformats.org/officeDocument/2006/relationships" xmlns:w14="http://schemas.microsoft.com/office/word/2010/wordml">
+              <w:rPr>
+                <w:rFonts w:ascii="Times New Roman" w:hAnsi="Times New Roman" w:eastAsia="Times New Roman" w:cs="Times New Roman"/>
+                <w:i w:val="false"/>
+                <w:b w:val="false"/>
+                <w:u w:val="none"/>
+                <w:sz w:val="24"/>
+                <w:szCs w:val="24"/>
+                <w:color w:val="000000"/>
+              </w:rPr>
+              <w:t xml:space="preserve">7.07</w:t>
+            </w:r>
+          </w:p>
+        </w:tc>
+      </w:tr>
+      <w:tr>
+        <w:trPr>
+          <w:trHeight w:val="360" w:hRule="auto"/>
+        </w:trPr>
+        body5
+        <w:tc>
+          <w:tcPr>
+            <w:tcBorders>
+              <w:bottom w:val="single" w:sz="4" w:space="0" w:color="000000"/>
+              <w:top w:val="none" w:sz="0" w:space="0" w:color="000000"/>
+              <w:left w:val="none" w:sz="0" w:space="0" w:color="000000"/>
+              <w:right w:val="none" w:sz="0" w:space="0" w:color="000000"/>
+            </w:tcBorders>
+            <w:shd w:val="clear" w:color="auto" w:fill="FFFFFF"/>
+            <w:tcMar>
+              <w:top w:w="0" w:type="dxa"/>
+              <w:bottom w:w="0" w:type="dxa"/>
+              <w:left w:w="0" w:type="dxa"/>
+              <w:right w:w="0" w:type="dxa"/>
+            </w:tcMar>
+            <w:vAlign w:val="center"/>
+          </w:tcPr>
+          <w:p>
+            <w:pPr>
+              <w:pStyle w:val="Normal"/>
+              <w:jc w:val="left"/>
+              <w:pBdr>
+                <w:bottom w:val="none" w:sz="0" w:space="0" w:color="000000"/>
+                <w:top w:val="none" w:sz="0" w:space="0" w:color="000000"/>
+                <w:left w:val="none" w:sz="0" w:space="0" w:color="000000"/>
+                <w:right w:val="none" w:sz="0" w:space="0" w:color="000000"/>
+              </w:pBdr>
+              <w:spacing w:after="100" w:before="100" w:line="480"/>
+              <w:ind w:left="100" w:right="100" w:firstLine="0" w:firstLineChars="0"/>
+            </w:pPr>
+            <w:r xmlns:w="http://schemas.openxmlformats.org/wordprocessingml/2006/main" xmlns:wp="http://schemas.openxmlformats.org/drawingml/2006/wordprocessingDrawing" xmlns:r="http://schemas.openxmlformats.org/officeDocument/2006/relationships" xmlns:w14="http://schemas.microsoft.com/office/word/2010/wordml">
+              <w:rPr>
+                <w:rFonts w:ascii="Times New Roman" w:hAnsi="Times New Roman" w:eastAsia="Times New Roman" w:cs="Times New Roman"/>
+                <w:i w:val="false"/>
+                <w:b w:val="false"/>
+                <w:u w:val="none"/>
+                <w:sz w:val="24"/>
+                <w:szCs w:val="24"/>
+                <w:color w:val="000000"/>
+              </w:rPr>
+              <w:t xml:space="preserve">Academic Adjustments</w:t>
+            </w:r>
+          </w:p>
+        </w:tc>
+        <w:tc>
+          <w:tcPr>
+            <w:tcBorders>
+              <w:bottom w:val="single" w:sz="4" w:space="0" w:color="000000"/>
+              <w:top w:val="none" w:sz="0" w:space="0" w:color="000000"/>
+              <w:left w:val="none" w:sz="0" w:space="0" w:color="000000"/>
+              <w:right w:val="none" w:sz="0" w:space="0" w:color="000000"/>
+            </w:tcBorders>
+            <w:shd w:val="clear" w:color="auto" w:fill="FFFFFF"/>
+            <w:tcMar>
+              <w:top w:w="0" w:type="dxa"/>
+              <w:bottom w:w="0" w:type="dxa"/>
+              <w:left w:w="0" w:type="dxa"/>
+              <w:right w:w="0" w:type="dxa"/>
+            </w:tcMar>
+            <w:vAlign w:val="center"/>
+          </w:tcPr>
+          <w:p>
+            <w:pPr>
+              <w:pStyle w:val="Normal"/>
+              <w:jc w:val="center"/>
+              <w:pBdr>
+                <w:bottom w:val="none" w:sz="0" w:space="0" w:color="000000"/>
+                <w:top w:val="none" w:sz="0" w:space="0" w:color="000000"/>
+                <w:left w:val="none" w:sz="0" w:space="0" w:color="000000"/>
+                <w:right w:val="none" w:sz="0" w:space="0" w:color="000000"/>
+              </w:pBdr>
+              <w:spacing w:after="100" w:before="100" w:line="480"/>
+              <w:ind w:left="100" w:right="100" w:firstLine="0" w:firstLineChars="0"/>
+            </w:pPr>
+            <w:r xmlns:w="http://schemas.openxmlformats.org/wordprocessingml/2006/main" xmlns:wp="http://schemas.openxmlformats.org/drawingml/2006/wordprocessingDrawing" xmlns:r="http://schemas.openxmlformats.org/officeDocument/2006/relationships" xmlns:w14="http://schemas.microsoft.com/office/word/2010/wordml">
+              <w:rPr>
+                <w:rFonts w:ascii="Times New Roman" w:hAnsi="Times New Roman" w:eastAsia="Times New Roman" w:cs="Times New Roman"/>
+                <w:i w:val="false"/>
+                <w:b w:val="false"/>
+                <w:u w:val="none"/>
+                <w:sz w:val="24"/>
+                <w:szCs w:val="24"/>
+                <w:color w:val="000000"/>
+              </w:rPr>
+              <w:t xml:space="preserve">119.74</w:t>
+            </w:r>
+          </w:p>
+        </w:tc>
+        <w:tc>
+          <w:tcPr>
+            <w:tcBorders>
+              <w:bottom w:val="single" w:sz="4" w:space="0" w:color="000000"/>
+              <w:top w:val="none" w:sz="0" w:space="0" w:color="000000"/>
+              <w:left w:val="none" w:sz="0" w:space="0" w:color="000000"/>
+              <w:right w:val="none" w:sz="0" w:space="0" w:color="000000"/>
+            </w:tcBorders>
+            <w:shd w:val="clear" w:color="auto" w:fill="FFFFFF"/>
+            <w:tcMar>
+              <w:top w:w="0" w:type="dxa"/>
+              <w:bottom w:w="0" w:type="dxa"/>
+              <w:left w:w="0" w:type="dxa"/>
+              <w:right w:w="0" w:type="dxa"/>
+            </w:tcMar>
+            <w:vAlign w:val="center"/>
+          </w:tcPr>
+          <w:p>
+            <w:pPr>
+              <w:pStyle w:val="Normal"/>
+              <w:jc w:val="center"/>
+              <w:pBdr>
+                <w:bottom w:val="none" w:sz="0" w:space="0" w:color="000000"/>
+                <w:top w:val="none" w:sz="0" w:space="0" w:color="000000"/>
+                <w:left w:val="none" w:sz="0" w:space="0" w:color="000000"/>
+                <w:right w:val="none" w:sz="0" w:space="0" w:color="000000"/>
+              </w:pBdr>
+              <w:spacing w:after="100" w:before="100" w:line="480"/>
+              <w:ind w:left="100" w:right="100" w:firstLine="0" w:firstLineChars="0"/>
+            </w:pPr>
+            <w:r xmlns:w="http://schemas.openxmlformats.org/wordprocessingml/2006/main" xmlns:wp="http://schemas.openxmlformats.org/drawingml/2006/wordprocessingDrawing" xmlns:r="http://schemas.openxmlformats.org/officeDocument/2006/relationships" xmlns:w14="http://schemas.microsoft.com/office/word/2010/wordml">
+              <w:rPr>
+                <w:rFonts w:ascii="Times New Roman" w:hAnsi="Times New Roman" w:eastAsia="Times New Roman" w:cs="Times New Roman"/>
+                <w:i w:val="false"/>
+                <w:b w:val="false"/>
+                <w:u w:val="none"/>
+                <w:sz w:val="24"/>
+                <w:szCs w:val="24"/>
+                <w:color w:val="000000"/>
+              </w:rPr>
+              <w:t xml:space="preserve">209.25</w:t>
+            </w:r>
+          </w:p>
+        </w:tc>
+        <w:tc>
+          <w:tcPr>
+            <w:tcBorders>
+              <w:bottom w:val="single" w:sz="4" w:space="0" w:color="000000"/>
+              <w:top w:val="none" w:sz="0" w:space="0" w:color="000000"/>
+              <w:left w:val="none" w:sz="0" w:space="0" w:color="000000"/>
+              <w:right w:val="none" w:sz="0" w:space="0" w:color="000000"/>
+            </w:tcBorders>
+            <w:shd w:val="clear" w:color="auto" w:fill="FFFFFF"/>
+            <w:tcMar>
+              <w:top w:w="0" w:type="dxa"/>
+              <w:bottom w:w="0" w:type="dxa"/>
+              <w:left w:w="0" w:type="dxa"/>
+              <w:right w:w="0" w:type="dxa"/>
+            </w:tcMar>
+            <w:vAlign w:val="center"/>
+          </w:tcPr>
+          <w:p>
+            <w:pPr>
+              <w:pStyle w:val="Normal"/>
+              <w:jc w:val="center"/>
+              <w:pBdr>
+                <w:bottom w:val="none" w:sz="0" w:space="0" w:color="000000"/>
+                <w:top w:val="none" w:sz="0" w:space="0" w:color="000000"/>
+                <w:left w:val="none" w:sz="0" w:space="0" w:color="000000"/>
+                <w:right w:val="none" w:sz="0" w:space="0" w:color="000000"/>
+              </w:pBdr>
+              <w:spacing w:after="100" w:before="100" w:line="480"/>
+              <w:ind w:left="100" w:right="100" w:firstLine="0" w:firstLineChars="0"/>
+            </w:pPr>
+            <w:r xmlns:w="http://schemas.openxmlformats.org/wordprocessingml/2006/main" xmlns:wp="http://schemas.openxmlformats.org/drawingml/2006/wordprocessingDrawing" xmlns:r="http://schemas.openxmlformats.org/officeDocument/2006/relationships" xmlns:w14="http://schemas.microsoft.com/office/word/2010/wordml">
+              <w:rPr>
+                <w:rFonts w:ascii="Times New Roman" w:hAnsi="Times New Roman" w:eastAsia="Times New Roman" w:cs="Times New Roman"/>
+                <w:i w:val="false"/>
+                <w:b w:val="false"/>
+                <w:u w:val="none"/>
+                <w:sz w:val="24"/>
+                <w:szCs w:val="24"/>
+                <w:color w:val="000000"/>
+              </w:rPr>
+              <w:t xml:space="preserve">100.59</w:t>
+            </w:r>
+          </w:p>
+        </w:tc>
+        <w:tc>
+          <w:tcPr>
+            <w:tcBorders>
+              <w:bottom w:val="single" w:sz="4" w:space="0" w:color="000000"/>
+              <w:top w:val="none" w:sz="0" w:space="0" w:color="000000"/>
+              <w:left w:val="none" w:sz="0" w:space="0" w:color="000000"/>
+              <w:right w:val="none" w:sz="0" w:space="0" w:color="000000"/>
+            </w:tcBorders>
+            <w:shd w:val="clear" w:color="auto" w:fill="FFFFFF"/>
+            <w:tcMar>
+              <w:top w:w="0" w:type="dxa"/>
+              <w:bottom w:w="0" w:type="dxa"/>
+              <w:left w:w="0" w:type="dxa"/>
+              <w:right w:w="0" w:type="dxa"/>
+            </w:tcMar>
+            <w:vAlign w:val="center"/>
+          </w:tcPr>
+          <w:p>
+            <w:pPr>
+              <w:pStyle w:val="Normal"/>
+              <w:jc w:val="center"/>
+              <w:pBdr>
+                <w:bottom w:val="none" w:sz="0" w:space="0" w:color="000000"/>
+                <w:top w:val="none" w:sz="0" w:space="0" w:color="000000"/>
+                <w:left w:val="none" w:sz="0" w:space="0" w:color="000000"/>
+                <w:right w:val="none" w:sz="0" w:space="0" w:color="000000"/>
+              </w:pBdr>
+              <w:spacing w:after="100" w:before="100" w:line="480"/>
+              <w:ind w:left="100" w:right="100" w:firstLine="0" w:firstLineChars="0"/>
+            </w:pPr>
+            <w:r xmlns:w="http://schemas.openxmlformats.org/wordprocessingml/2006/main" xmlns:wp="http://schemas.openxmlformats.org/drawingml/2006/wordprocessingDrawing" xmlns:r="http://schemas.openxmlformats.org/officeDocument/2006/relationships" xmlns:w14="http://schemas.microsoft.com/office/word/2010/wordml">
+              <w:rPr>
+                <w:rFonts w:ascii="Times New Roman" w:hAnsi="Times New Roman" w:eastAsia="Times New Roman" w:cs="Times New Roman"/>
+                <w:i w:val="false"/>
+                <w:b w:val="false"/>
+                <w:u w:val="none"/>
+                <w:sz w:val="24"/>
+                <w:szCs w:val="24"/>
+                <w:color w:val="000000"/>
+              </w:rPr>
+              <w:t xml:space="preserve">183.93</w:t>
+            </w:r>
+          </w:p>
+        </w:tc>
+        <w:tc>
+          <w:tcPr>
+            <w:tcBorders>
+              <w:bottom w:val="single" w:sz="4" w:space="0" w:color="000000"/>
+              <w:top w:val="none" w:sz="0" w:space="0" w:color="000000"/>
+              <w:left w:val="none" w:sz="0" w:space="0" w:color="000000"/>
+              <w:right w:val="none" w:sz="0" w:space="0" w:color="000000"/>
+            </w:tcBorders>
+            <w:shd w:val="clear" w:color="auto" w:fill="FFFFFF"/>
+            <w:tcMar>
+              <w:top w:w="0" w:type="dxa"/>
+              <w:bottom w:w="0" w:type="dxa"/>
+              <w:left w:w="0" w:type="dxa"/>
+              <w:right w:w="0" w:type="dxa"/>
+            </w:tcMar>
+            <w:vAlign w:val="center"/>
+          </w:tcPr>
+          <w:p>
+            <w:pPr>
+              <w:pStyle w:val="Normal"/>
+              <w:jc w:val="center"/>
+              <w:pBdr>
+                <w:bottom w:val="none" w:sz="0" w:space="0" w:color="000000"/>
+                <w:top w:val="none" w:sz="0" w:space="0" w:color="000000"/>
+                <w:left w:val="none" w:sz="0" w:space="0" w:color="000000"/>
+                <w:right w:val="none" w:sz="0" w:space="0" w:color="000000"/>
+              </w:pBdr>
+              <w:spacing w:after="100" w:before="100" w:line="480"/>
+              <w:ind w:left="100" w:right="100" w:firstLine="0" w:firstLineChars="0"/>
+            </w:pPr>
+            <w:r xmlns:w="http://schemas.openxmlformats.org/wordprocessingml/2006/main" xmlns:wp="http://schemas.openxmlformats.org/drawingml/2006/wordprocessingDrawing" xmlns:r="http://schemas.openxmlformats.org/officeDocument/2006/relationships" xmlns:w14="http://schemas.microsoft.com/office/word/2010/wordml">
+              <w:rPr>
+                <w:rFonts w:ascii="Times New Roman" w:hAnsi="Times New Roman" w:eastAsia="Times New Roman" w:cs="Times New Roman"/>
+                <w:i w:val="false"/>
+                <w:b w:val="false"/>
+                <w:u w:val="none"/>
+                <w:sz w:val="24"/>
+                <w:szCs w:val="24"/>
+                <w:color w:val="000000"/>
+              </w:rPr>
+              <w:t xml:space="preserve">1.04</w:t>
+            </w:r>
+          </w:p>
+        </w:tc>
+        <w:tc>
+          <w:tcPr>
+            <w:tcBorders>
+              <w:bottom w:val="single" w:sz="4" w:space="0" w:color="000000"/>
+              <w:top w:val="none" w:sz="0" w:space="0" w:color="000000"/>
+              <w:left w:val="none" w:sz="0" w:space="0" w:color="000000"/>
+              <w:right w:val="none" w:sz="0" w:space="0" w:color="000000"/>
+            </w:tcBorders>
+            <w:shd w:val="clear" w:color="auto" w:fill="FFFFFF"/>
+            <w:tcMar>
+              <w:top w:w="0" w:type="dxa"/>
+              <w:bottom w:w="0" w:type="dxa"/>
+              <w:left w:w="0" w:type="dxa"/>
+              <w:right w:w="0" w:type="dxa"/>
+            </w:tcMar>
+            <w:vAlign w:val="center"/>
+          </w:tcPr>
+          <w:p>
+            <w:pPr>
+              <w:pStyle w:val="Normal"/>
+              <w:jc w:val="center"/>
+              <w:pBdr>
+                <w:bottom w:val="none" w:sz="0" w:space="0" w:color="000000"/>
+                <w:top w:val="none" w:sz="0" w:space="0" w:color="000000"/>
+                <w:left w:val="none" w:sz="0" w:space="0" w:color="000000"/>
+                <w:right w:val="none" w:sz="0" w:space="0" w:color="000000"/>
+              </w:pBdr>
+              <w:spacing w:after="100" w:before="100" w:line="480"/>
+              <w:ind w:left="100" w:right="100" w:firstLine="0" w:firstLineChars="0"/>
+            </w:pPr>
+            <w:r xmlns:w="http://schemas.openxmlformats.org/wordprocessingml/2006/main" xmlns:wp="http://schemas.openxmlformats.org/drawingml/2006/wordprocessingDrawing" xmlns:r="http://schemas.openxmlformats.org/officeDocument/2006/relationships" xmlns:w14="http://schemas.microsoft.com/office/word/2010/wordml">
+              <w:rPr>
+                <w:rFonts w:ascii="Times New Roman" w:hAnsi="Times New Roman" w:eastAsia="Times New Roman" w:cs="Times New Roman"/>
+                <w:i w:val="false"/>
+                <w:b w:val="false"/>
+                <w:u w:val="none"/>
+                <w:sz w:val="24"/>
+                <w:szCs w:val="24"/>
+                <w:color w:val="000000"/>
+              </w:rPr>
+              <w:t xml:space="preserve">1.99</w:t>
+            </w:r>
+          </w:p>
+        </w:tc>
+      </w:tr>
+    </w:tbl>
+    <w:bookmarkEnd w:id="21"/>
+    <w:bookmarkStart w:id="22" w:name="one-table-per-category-by-university"/>
     <w:p>
       <w:pPr>
         <w:pStyle w:val="Heading1"/>
@@ -8372,7 +10451,7 @@
         </w:tc>
       </w:tr>
     </w:tbl>
-    <w:bookmarkEnd w:id="21"/>
+    <w:bookmarkEnd w:id="22"/>
     <w:sectPr/>
   </w:body>
 </w:document>

</xml_diff>

<commit_message>
add plots to descriptives
</commit_message>
<xml_diff>
--- a/03_generated-reports/01_Descriptives.docx
+++ b/03_generated-reports/01_Descriptives.docx
@@ -10,10 +10,19 @@
         <w:t xml:space="preserve">Descriptives</w:t>
       </w:r>
     </w:p>
+    <w:bookmarkStart w:id="24" w:name="tables"/>
+    <w:p>
+      <w:pPr>
+        <w:pStyle w:val="Heading1"/>
+      </w:pPr>
+      <w:r>
+        <w:t xml:space="preserve">Tables</w:t>
+      </w:r>
+    </w:p>
     <w:bookmarkStart w:id="20" w:name="X2a8fae51825aa7ef7f1bc13af1395629495ed24"/>
     <w:p>
       <w:pPr>
-        <w:pStyle w:val="Heading1"/>
+        <w:pStyle w:val="Heading2"/>
       </w:pPr>
       <w:r>
         <w:t xml:space="preserve">Number of posts by university and category</w:t>
@@ -9252,7 +9261,7 @@
     <w:bookmarkStart w:id="21" w:name="all-posts-by-university"/>
     <w:p>
       <w:pPr>
-        <w:pStyle w:val="Heading1"/>
+        <w:pStyle w:val="Heading2"/>
       </w:pPr>
       <w:r>
         <w:t xml:space="preserve">All posts, by university</w:t>
@@ -13419,7 +13428,7 @@
     <w:bookmarkStart w:id="22" w:name="all-posts-by-category"/>
     <w:p>
       <w:pPr>
-        <w:pStyle w:val="Heading1"/>
+        <w:pStyle w:val="Heading2"/>
       </w:pPr>
       <w:r>
         <w:t xml:space="preserve">All posts, by category</w:t>
@@ -15796,7 +15805,7 @@
     <w:bookmarkStart w:id="23" w:name="one-table-per-category-by-university"/>
     <w:p>
       <w:pPr>
-        <w:pStyle w:val="Heading1"/>
+        <w:pStyle w:val="Heading2"/>
       </w:pPr>
       <w:r>
         <w:t xml:space="preserve">One table per category, by university</w:t>
@@ -21025,6 +21034,74 @@
       </w:tr>
     </w:tbl>
     <w:bookmarkEnd w:id="23"/>
+    <w:bookmarkEnd w:id="24"/>
+    <w:bookmarkStart w:id="29" w:name="plots"/>
+    <w:p>
+      <w:pPr>
+        <w:pStyle w:val="Heading1"/>
+      </w:pPr>
+      <w:r>
+        <w:t xml:space="preserve">Plots</w:t>
+      </w:r>
+    </w:p>
+    <w:bookmarkStart w:id="28" w:name="one-plot-per-university-by-category"/>
+    <w:p>
+      <w:pPr>
+        <w:pStyle w:val="Heading2"/>
+      </w:pPr>
+      <w:r>
+        <w:t xml:space="preserve">One plot per University, by category</w:t>
+      </w:r>
+    </w:p>
+    <w:p>
+      <w:pPr>
+        <w:pStyle w:val="FirstParagraph"/>
+      </w:pPr>
+      <w:r>
+        <w:drawing>
+          <wp:inline>
+            <wp:extent cx="5334000" cy="4267200"/>
+            <wp:effectExtent b="0" l="0" r="0" t="0"/>
+            <wp:docPr descr="" title="" id="26" name="Picture"/>
+            <a:graphic>
+              <a:graphicData uri="http://schemas.openxmlformats.org/drawingml/2006/picture">
+                <pic:pic>
+                  <pic:nvPicPr>
+                    <pic:cNvPr descr="01_Descriptives_files/figure-docx/unnamed-chunk-14-1.png" id="27" name="Picture"/>
+                    <pic:cNvPicPr>
+                      <a:picLocks noChangeArrowheads="1" noChangeAspect="1"/>
+                    </pic:cNvPicPr>
+                  </pic:nvPicPr>
+                  <pic:blipFill>
+                    <a:blip r:embed="rId25"/>
+                    <a:stretch>
+                      <a:fillRect/>
+                    </a:stretch>
+                  </pic:blipFill>
+                  <pic:spPr bwMode="auto">
+                    <a:xfrm>
+                      <a:off x="0" y="0"/>
+                      <a:ext cx="5334000" cy="4267200"/>
+                    </a:xfrm>
+                    <a:prstGeom prst="rect">
+                      <a:avLst/>
+                    </a:prstGeom>
+                    <a:noFill/>
+                    <a:ln w="9525">
+                      <a:noFill/>
+                      <a:headEnd/>
+                      <a:tailEnd/>
+                    </a:ln>
+                  </pic:spPr>
+                </pic:pic>
+              </a:graphicData>
+            </a:graphic>
+          </wp:inline>
+        </w:drawing>
+      </w:r>
+    </w:p>
+    <w:bookmarkEnd w:id="28"/>
+    <w:bookmarkEnd w:id="29"/>
     <w:sectPr/>
   </w:body>
 </w:document>

</xml_diff>